<commit_message>
Added 75 arguments and all the information before the report
</commit_message>
<xml_diff>
--- a/lab11/Report/Report.docx
+++ b/lab11/Report/Report.docx
@@ -1012,7 +1012,25 @@
           <w:szCs w:val="28"/>
           <w:lang w:val="ru-UA"/>
         </w:rPr>
-        <w:t xml:space="preserve"> файлу при запуску </w:t>
+        <w:t xml:space="preserve"> файлу </w:t>
+      </w:r>
+      <w:proofErr w:type="gramStart"/>
+      <w:r>
+        <w:rPr>
+          <w:sz w:val="28"/>
+          <w:szCs w:val="28"/>
+          <w:lang w:val="ru-UA"/>
+        </w:rPr>
+        <w:t>при запуску</w:t>
+      </w:r>
+      <w:proofErr w:type="gramEnd"/>
+      <w:r>
+        <w:rPr>
+          <w:sz w:val="28"/>
+          <w:szCs w:val="28"/>
+          <w:lang w:val="ru-UA"/>
+        </w:rPr>
+        <w:t xml:space="preserve"> </w:t>
       </w:r>
       <w:proofErr w:type="spellStart"/>
       <w:r>
@@ -1089,6 +1107,7 @@
         <w:t> </w:t>
       </w:r>
       <w:proofErr w:type="spellStart"/>
+      <w:proofErr w:type="gramStart"/>
       <w:r>
         <w:rPr>
           <w:sz w:val="28"/>
@@ -1104,7 +1123,16 @@
           <w:szCs w:val="28"/>
           <w:lang w:val="ru-UA"/>
         </w:rPr>
-        <w:t xml:space="preserve">(), яка </w:t>
+        <w:t>(</w:t>
+      </w:r>
+      <w:proofErr w:type="gramEnd"/>
+      <w:r>
+        <w:rPr>
+          <w:sz w:val="28"/>
+          <w:szCs w:val="28"/>
+          <w:lang w:val="ru-UA"/>
+        </w:rPr>
+        <w:t xml:space="preserve">), яка </w:t>
       </w:r>
       <w:proofErr w:type="spellStart"/>
       <w:r>
@@ -1289,6 +1317,7 @@
         <w:t> </w:t>
       </w:r>
       <w:proofErr w:type="spellStart"/>
+      <w:proofErr w:type="gramStart"/>
       <w:r>
         <w:rPr>
           <w:sz w:val="28"/>
@@ -1304,7 +1333,16 @@
           <w:szCs w:val="28"/>
           <w:lang w:val="ru-UA"/>
         </w:rPr>
-        <w:t>().</w:t>
+        <w:t>(</w:t>
+      </w:r>
+      <w:proofErr w:type="gramEnd"/>
+      <w:r>
+        <w:rPr>
+          <w:sz w:val="28"/>
+          <w:szCs w:val="28"/>
+          <w:lang w:val="ru-UA"/>
+        </w:rPr>
+        <w:t>).</w:t>
       </w:r>
     </w:p>
     <w:p>
@@ -1486,6 +1524,7 @@
         <w:t> </w:t>
       </w:r>
       <w:proofErr w:type="spellStart"/>
+      <w:proofErr w:type="gramStart"/>
       <w:r>
         <w:rPr>
           <w:sz w:val="28"/>
@@ -1504,6 +1543,7 @@
         <w:t>(</w:t>
       </w:r>
       <w:proofErr w:type="spellStart"/>
+      <w:proofErr w:type="gramEnd"/>
       <w:r>
         <w:rPr>
           <w:sz w:val="28"/>
@@ -1878,6 +1918,7 @@
         <w:t> </w:t>
       </w:r>
       <w:proofErr w:type="spellStart"/>
+      <w:proofErr w:type="gramStart"/>
       <w:r>
         <w:rPr>
           <w:sz w:val="28"/>
@@ -1893,7 +1934,16 @@
           <w:szCs w:val="28"/>
           <w:lang w:val="ru-UA"/>
         </w:rPr>
-        <w:t xml:space="preserve">(), яка </w:t>
+        <w:t>(</w:t>
+      </w:r>
+      <w:proofErr w:type="gramEnd"/>
+      <w:r>
+        <w:rPr>
+          <w:sz w:val="28"/>
+          <w:szCs w:val="28"/>
+          <w:lang w:val="ru-UA"/>
+        </w:rPr>
+        <w:t xml:space="preserve">), яка </w:t>
       </w:r>
       <w:proofErr w:type="spellStart"/>
       <w:r>
@@ -2093,6 +2143,7 @@
         <w:t> </w:t>
       </w:r>
       <w:proofErr w:type="spellStart"/>
+      <w:proofErr w:type="gramStart"/>
       <w:r>
         <w:rPr>
           <w:sz w:val="28"/>
@@ -2108,7 +2159,16 @@
           <w:szCs w:val="28"/>
           <w:lang w:val="ru-UA"/>
         </w:rPr>
-        <w:t xml:space="preserve">(), яка </w:t>
+        <w:t>(</w:t>
+      </w:r>
+      <w:proofErr w:type="gramEnd"/>
+      <w:r>
+        <w:rPr>
+          <w:sz w:val="28"/>
+          <w:szCs w:val="28"/>
+          <w:lang w:val="ru-UA"/>
+        </w:rPr>
+        <w:t xml:space="preserve">), яка </w:t>
       </w:r>
       <w:proofErr w:type="spellStart"/>
       <w:r>
@@ -2376,6 +2436,7 @@
         <w:t> </w:t>
       </w:r>
       <w:proofErr w:type="spellStart"/>
+      <w:proofErr w:type="gramStart"/>
       <w:r>
         <w:rPr>
           <w:sz w:val="28"/>
@@ -2394,6 +2455,7 @@
         <w:t>(</w:t>
       </w:r>
       <w:proofErr w:type="spellStart"/>
+      <w:proofErr w:type="gramEnd"/>
       <w:r>
         <w:rPr>
           <w:sz w:val="28"/>
@@ -2586,7 +2648,25 @@
           <w:szCs w:val="28"/>
           <w:lang w:val="ru-UA"/>
         </w:rPr>
-        <w:t xml:space="preserve"> у файл при </w:t>
+        <w:t xml:space="preserve"> </w:t>
+      </w:r>
+      <w:proofErr w:type="gramStart"/>
+      <w:r>
+        <w:rPr>
+          <w:sz w:val="28"/>
+          <w:szCs w:val="28"/>
+          <w:lang w:val="ru-UA"/>
+        </w:rPr>
+        <w:t>у файл</w:t>
+      </w:r>
+      <w:proofErr w:type="gramEnd"/>
+      <w:r>
+        <w:rPr>
+          <w:sz w:val="28"/>
+          <w:szCs w:val="28"/>
+          <w:lang w:val="ru-UA"/>
+        </w:rPr>
+        <w:t xml:space="preserve"> при </w:t>
       </w:r>
       <w:proofErr w:type="spellStart"/>
       <w:r>
@@ -2663,6 +2743,7 @@
         <w:t> </w:t>
       </w:r>
       <w:proofErr w:type="spellStart"/>
+      <w:proofErr w:type="gramStart"/>
       <w:r>
         <w:rPr>
           <w:sz w:val="28"/>
@@ -2678,7 +2759,16 @@
           <w:szCs w:val="28"/>
           <w:lang w:val="ru-UA"/>
         </w:rPr>
-        <w:t xml:space="preserve">(), яка </w:t>
+        <w:t>(</w:t>
+      </w:r>
+      <w:proofErr w:type="gramEnd"/>
+      <w:r>
+        <w:rPr>
+          <w:sz w:val="28"/>
+          <w:szCs w:val="28"/>
+          <w:lang w:val="ru-UA"/>
+        </w:rPr>
+        <w:t xml:space="preserve">), яка </w:t>
       </w:r>
       <w:proofErr w:type="spellStart"/>
       <w:r>
@@ -2789,6 +2879,7 @@
         <w:t> та </w:t>
       </w:r>
       <w:proofErr w:type="spellStart"/>
+      <w:proofErr w:type="gramStart"/>
       <w:r>
         <w:rPr>
           <w:sz w:val="28"/>
@@ -2804,7 +2895,16 @@
           <w:szCs w:val="28"/>
           <w:lang w:val="ru-UA"/>
         </w:rPr>
-        <w:t>().</w:t>
+        <w:t>(</w:t>
+      </w:r>
+      <w:proofErr w:type="gramEnd"/>
+      <w:r>
+        <w:rPr>
+          <w:sz w:val="28"/>
+          <w:szCs w:val="28"/>
+          <w:lang w:val="ru-UA"/>
+        </w:rPr>
+        <w:t>).</w:t>
       </w:r>
     </w:p>
     <w:p>
@@ -4444,7 +4544,25 @@
           <w:szCs w:val="28"/>
           <w:lang w:val="ru-UA"/>
         </w:rPr>
-        <w:t xml:space="preserve"> у файл при </w:t>
+        <w:t xml:space="preserve"> </w:t>
+      </w:r>
+      <w:proofErr w:type="gramStart"/>
+      <w:r>
+        <w:rPr>
+          <w:sz w:val="28"/>
+          <w:szCs w:val="28"/>
+          <w:lang w:val="ru-UA"/>
+        </w:rPr>
+        <w:t>у файл</w:t>
+      </w:r>
+      <w:proofErr w:type="gramEnd"/>
+      <w:r>
+        <w:rPr>
+          <w:sz w:val="28"/>
+          <w:szCs w:val="28"/>
+          <w:lang w:val="ru-UA"/>
+        </w:rPr>
+        <w:t xml:space="preserve"> при </w:t>
       </w:r>
       <w:proofErr w:type="spellStart"/>
       <w:r>
@@ -4593,7 +4711,25 @@
           <w:szCs w:val="28"/>
           <w:lang w:val="ru-UA"/>
         </w:rPr>
-        <w:t xml:space="preserve"> у файл для </w:t>
+        <w:t xml:space="preserve"> </w:t>
+      </w:r>
+      <w:proofErr w:type="gramStart"/>
+      <w:r>
+        <w:rPr>
+          <w:sz w:val="28"/>
+          <w:szCs w:val="28"/>
+          <w:lang w:val="ru-UA"/>
+        </w:rPr>
+        <w:t>у файл</w:t>
+      </w:r>
+      <w:proofErr w:type="gramEnd"/>
+      <w:r>
+        <w:rPr>
+          <w:sz w:val="28"/>
+          <w:szCs w:val="28"/>
+          <w:lang w:val="ru-UA"/>
+        </w:rPr>
+        <w:t xml:space="preserve"> для </w:t>
       </w:r>
       <w:proofErr w:type="spellStart"/>
       <w:r>
@@ -5281,6 +5417,7 @@
         <w:t xml:space="preserve"> </w:t>
       </w:r>
       <w:proofErr w:type="spellStart"/>
+      <w:proofErr w:type="gramStart"/>
       <w:r>
         <w:rPr>
           <w:sz w:val="28"/>
@@ -5296,9 +5433,19 @@
           <w:szCs w:val="28"/>
           <w:lang w:val="ru-UA"/>
         </w:rPr>
-        <w:t xml:space="preserve">() та </w:t>
-      </w:r>
-      <w:proofErr w:type="spellStart"/>
+        <w:t>(</w:t>
+      </w:r>
+      <w:proofErr w:type="gramEnd"/>
+      <w:r>
+        <w:rPr>
+          <w:sz w:val="28"/>
+          <w:szCs w:val="28"/>
+          <w:lang w:val="ru-UA"/>
+        </w:rPr>
+        <w:t xml:space="preserve">) та </w:t>
+      </w:r>
+      <w:proofErr w:type="spellStart"/>
+      <w:proofErr w:type="gramStart"/>
       <w:r>
         <w:rPr>
           <w:sz w:val="28"/>
@@ -5314,7 +5461,16 @@
           <w:szCs w:val="28"/>
           <w:lang w:val="ru-UA"/>
         </w:rPr>
-        <w:t>().</w:t>
+        <w:t>(</w:t>
+      </w:r>
+      <w:proofErr w:type="gramEnd"/>
+      <w:r>
+        <w:rPr>
+          <w:sz w:val="28"/>
+          <w:szCs w:val="28"/>
+          <w:lang w:val="ru-UA"/>
+        </w:rPr>
+        <w:t>).</w:t>
       </w:r>
     </w:p>
     <w:p>
@@ -5536,6 +5692,7 @@
         <w:t xml:space="preserve"> </w:t>
       </w:r>
       <w:proofErr w:type="spellStart"/>
+      <w:proofErr w:type="gramStart"/>
       <w:r>
         <w:rPr>
           <w:sz w:val="28"/>
@@ -5551,9 +5708,19 @@
           <w:szCs w:val="28"/>
           <w:lang w:val="ru-UA"/>
         </w:rPr>
-        <w:t xml:space="preserve">() та </w:t>
-      </w:r>
-      <w:proofErr w:type="spellStart"/>
+        <w:t>(</w:t>
+      </w:r>
+      <w:proofErr w:type="gramEnd"/>
+      <w:r>
+        <w:rPr>
+          <w:sz w:val="28"/>
+          <w:szCs w:val="28"/>
+          <w:lang w:val="ru-UA"/>
+        </w:rPr>
+        <w:t xml:space="preserve">) та </w:t>
+      </w:r>
+      <w:proofErr w:type="spellStart"/>
+      <w:proofErr w:type="gramStart"/>
       <w:r>
         <w:rPr>
           <w:sz w:val="28"/>
@@ -5569,7 +5736,16 @@
           <w:szCs w:val="28"/>
           <w:lang w:val="ru-UA"/>
         </w:rPr>
-        <w:t>().</w:t>
+        <w:t>(</w:t>
+      </w:r>
+      <w:proofErr w:type="gramEnd"/>
+      <w:r>
+        <w:rPr>
+          <w:sz w:val="28"/>
+          <w:szCs w:val="28"/>
+          <w:lang w:val="ru-UA"/>
+        </w:rPr>
+        <w:t>).</w:t>
       </w:r>
     </w:p>
     <w:p>
@@ -5701,6 +5877,7 @@
         <w:t xml:space="preserve"> </w:t>
       </w:r>
       <w:proofErr w:type="spellStart"/>
+      <w:proofErr w:type="gramStart"/>
       <w:r>
         <w:rPr>
           <w:sz w:val="28"/>
@@ -5716,7 +5893,16 @@
           <w:szCs w:val="28"/>
           <w:lang w:val="ru-UA"/>
         </w:rPr>
-        <w:t>() (</w:t>
+        <w:t>(</w:t>
+      </w:r>
+      <w:proofErr w:type="gramEnd"/>
+      <w:r>
+        <w:rPr>
+          <w:sz w:val="28"/>
+          <w:szCs w:val="28"/>
+          <w:lang w:val="ru-UA"/>
+        </w:rPr>
+        <w:t>) (</w:t>
       </w:r>
       <w:proofErr w:type="spellStart"/>
       <w:r>
@@ -5791,6 +5977,7 @@
         <w:t xml:space="preserve"> маршрутом) і </w:t>
       </w:r>
       <w:proofErr w:type="spellStart"/>
+      <w:proofErr w:type="gramStart"/>
       <w:r>
         <w:rPr>
           <w:sz w:val="28"/>
@@ -5806,7 +5993,16 @@
           <w:szCs w:val="28"/>
           <w:lang w:val="ru-UA"/>
         </w:rPr>
-        <w:t>() (</w:t>
+        <w:t>(</w:t>
+      </w:r>
+      <w:proofErr w:type="gramEnd"/>
+      <w:r>
+        <w:rPr>
+          <w:sz w:val="28"/>
+          <w:szCs w:val="28"/>
+          <w:lang w:val="ru-UA"/>
+        </w:rPr>
+        <w:t>) (</w:t>
       </w:r>
       <w:proofErr w:type="spellStart"/>
       <w:r>
@@ -6761,6 +6957,7 @@
         <w:t xml:space="preserve"> </w:t>
       </w:r>
       <w:proofErr w:type="spellStart"/>
+      <w:proofErr w:type="gramStart"/>
       <w:r>
         <w:rPr>
           <w:sz w:val="28"/>
@@ -6779,6 +6976,7 @@
         <w:t>(</w:t>
       </w:r>
       <w:proofErr w:type="spellStart"/>
+      <w:proofErr w:type="gramEnd"/>
       <w:r>
         <w:rPr>
           <w:sz w:val="28"/>
@@ -7089,6 +7287,7 @@
         <w:t xml:space="preserve"> </w:t>
       </w:r>
       <w:proofErr w:type="spellStart"/>
+      <w:proofErr w:type="gramStart"/>
       <w:r>
         <w:rPr>
           <w:sz w:val="28"/>
@@ -7107,6 +7306,7 @@
         <w:t>(</w:t>
       </w:r>
       <w:proofErr w:type="spellStart"/>
+      <w:proofErr w:type="gramEnd"/>
       <w:r>
         <w:rPr>
           <w:sz w:val="28"/>
@@ -7413,6 +7613,7 @@
               </w:rPr>
             </w:pPr>
             <w:proofErr w:type="spellStart"/>
+            <w:proofErr w:type="gramStart"/>
             <w:r>
               <w:rPr>
                 <w:rStyle w:val="HTML"/>
@@ -7426,12 +7627,21 @@
                 <w:rStyle w:val="HTML"/>
                 <w:rFonts w:eastAsiaTheme="majorEastAsia"/>
               </w:rPr>
-              <w:t>()</w:t>
+              <w:t>(</w:t>
+            </w:r>
+            <w:proofErr w:type="gramEnd"/>
+            <w:r>
+              <w:rPr>
+                <w:rStyle w:val="HTML"/>
+                <w:rFonts w:eastAsiaTheme="majorEastAsia"/>
+              </w:rPr>
+              <w:t>)</w:t>
             </w:r>
             <w:r>
               <w:t xml:space="preserve">, </w:t>
             </w:r>
             <w:proofErr w:type="spellStart"/>
+            <w:proofErr w:type="gramStart"/>
             <w:r>
               <w:rPr>
                 <w:rStyle w:val="HTML"/>
@@ -7445,7 +7655,15 @@
                 <w:rStyle w:val="HTML"/>
                 <w:rFonts w:eastAsiaTheme="majorEastAsia"/>
               </w:rPr>
-              <w:t>()</w:t>
+              <w:t>(</w:t>
+            </w:r>
+            <w:proofErr w:type="gramEnd"/>
+            <w:r>
+              <w:rPr>
+                <w:rStyle w:val="HTML"/>
+                <w:rFonts w:eastAsiaTheme="majorEastAsia"/>
+              </w:rPr>
+              <w:t>)</w:t>
             </w:r>
           </w:p>
         </w:tc>
@@ -7521,6 +7739,7 @@
               </w:rPr>
             </w:pPr>
             <w:proofErr w:type="spellStart"/>
+            <w:proofErr w:type="gramStart"/>
             <w:r>
               <w:rPr>
                 <w:rStyle w:val="HTML"/>
@@ -7534,12 +7753,21 @@
                 <w:rStyle w:val="HTML"/>
                 <w:rFonts w:eastAsiaTheme="majorEastAsia"/>
               </w:rPr>
-              <w:t>()</w:t>
+              <w:t>(</w:t>
+            </w:r>
+            <w:proofErr w:type="gramEnd"/>
+            <w:r>
+              <w:rPr>
+                <w:rStyle w:val="HTML"/>
+                <w:rFonts w:eastAsiaTheme="majorEastAsia"/>
+              </w:rPr>
+              <w:t>)</w:t>
             </w:r>
             <w:r>
               <w:t xml:space="preserve">, </w:t>
             </w:r>
             <w:proofErr w:type="spellStart"/>
+            <w:proofErr w:type="gramStart"/>
             <w:r>
               <w:rPr>
                 <w:rStyle w:val="HTML"/>
@@ -7553,7 +7781,15 @@
                 <w:rStyle w:val="HTML"/>
                 <w:rFonts w:eastAsiaTheme="majorEastAsia"/>
               </w:rPr>
-              <w:t>()</w:t>
+              <w:t>(</w:t>
+            </w:r>
+            <w:proofErr w:type="gramEnd"/>
+            <w:r>
+              <w:rPr>
+                <w:rStyle w:val="HTML"/>
+                <w:rFonts w:eastAsiaTheme="majorEastAsia"/>
+              </w:rPr>
+              <w:t>)</w:t>
             </w:r>
           </w:p>
         </w:tc>
@@ -7629,6 +7865,7 @@
               </w:rPr>
             </w:pPr>
             <w:proofErr w:type="spellStart"/>
+            <w:proofErr w:type="gramStart"/>
             <w:r>
               <w:rPr>
                 <w:rStyle w:val="HTML"/>
@@ -7642,12 +7879,21 @@
                 <w:rStyle w:val="HTML"/>
                 <w:rFonts w:eastAsiaTheme="majorEastAsia"/>
               </w:rPr>
-              <w:t>()</w:t>
+              <w:t>(</w:t>
+            </w:r>
+            <w:proofErr w:type="gramEnd"/>
+            <w:r>
+              <w:rPr>
+                <w:rStyle w:val="HTML"/>
+                <w:rFonts w:eastAsiaTheme="majorEastAsia"/>
+              </w:rPr>
+              <w:t>)</w:t>
             </w:r>
             <w:r>
               <w:t xml:space="preserve">, </w:t>
             </w:r>
             <w:proofErr w:type="spellStart"/>
+            <w:proofErr w:type="gramStart"/>
             <w:r>
               <w:rPr>
                 <w:rStyle w:val="HTML"/>
@@ -7661,7 +7907,15 @@
                 <w:rStyle w:val="HTML"/>
                 <w:rFonts w:eastAsiaTheme="majorEastAsia"/>
               </w:rPr>
-              <w:t>()</w:t>
+              <w:t>(</w:t>
+            </w:r>
+            <w:proofErr w:type="gramEnd"/>
+            <w:r>
+              <w:rPr>
+                <w:rStyle w:val="HTML"/>
+                <w:rFonts w:eastAsiaTheme="majorEastAsia"/>
+              </w:rPr>
+              <w:t>)</w:t>
             </w:r>
           </w:p>
         </w:tc>
@@ -8330,6 +8584,7 @@
         <w:t xml:space="preserve"> </w:t>
       </w:r>
       <w:proofErr w:type="spellStart"/>
+      <w:proofErr w:type="gramStart"/>
       <w:r>
         <w:rPr>
           <w:sz w:val="28"/>
@@ -8348,6 +8603,7 @@
         <w:t>(</w:t>
       </w:r>
       <w:proofErr w:type="spellStart"/>
+      <w:proofErr w:type="gramEnd"/>
       <w:r>
         <w:rPr>
           <w:sz w:val="28"/>
@@ -9289,6 +9545,7 @@
         <w:t xml:space="preserve"> </w:t>
       </w:r>
       <w:proofErr w:type="spellStart"/>
+      <w:proofErr w:type="gramStart"/>
       <w:r>
         <w:rPr>
           <w:sz w:val="28"/>
@@ -9307,6 +9564,7 @@
         <w:t>(</w:t>
       </w:r>
       <w:proofErr w:type="spellStart"/>
+      <w:proofErr w:type="gramEnd"/>
       <w:r>
         <w:rPr>
           <w:sz w:val="28"/>
@@ -9414,7 +9672,25 @@
           <w:szCs w:val="28"/>
           <w:lang w:val="ru-UA"/>
         </w:rPr>
-        <w:t xml:space="preserve"> у списку.</w:t>
+        <w:t xml:space="preserve"> </w:t>
+      </w:r>
+      <w:proofErr w:type="gramStart"/>
+      <w:r>
+        <w:rPr>
+          <w:sz w:val="28"/>
+          <w:szCs w:val="28"/>
+          <w:lang w:val="ru-UA"/>
+        </w:rPr>
+        <w:t>у списку</w:t>
+      </w:r>
+      <w:proofErr w:type="gramEnd"/>
+      <w:r>
+        <w:rPr>
+          <w:sz w:val="28"/>
+          <w:szCs w:val="28"/>
+          <w:lang w:val="ru-UA"/>
+        </w:rPr>
+        <w:t>.</w:t>
       </w:r>
     </w:p>
     <w:p>
@@ -10263,30 +10539,50 @@
           <w:lang w:val="ru-RU"/>
         </w:rPr>
       </w:pPr>
+      <w:proofErr w:type="gramStart"/>
       <w:r>
         <w:rPr>
           <w:sz w:val="28"/>
           <w:szCs w:val="28"/>
           <w:lang w:val="ru-RU"/>
         </w:rPr>
-        <w:t xml:space="preserve">101;Кропивницький — </w:t>
-      </w:r>
-      <w:proofErr w:type="spellStart"/>
+        <w:t>101;Кропивницький</w:t>
+      </w:r>
+      <w:proofErr w:type="gramEnd"/>
       <w:r>
         <w:rPr>
           <w:sz w:val="28"/>
           <w:szCs w:val="28"/>
           <w:lang w:val="ru-RU"/>
         </w:rPr>
-        <w:t>Дніпро;щоденно;до</w:t>
-      </w:r>
-      <w:proofErr w:type="spellEnd"/>
+        <w:t xml:space="preserve"> — </w:t>
+      </w:r>
+      <w:proofErr w:type="spellStart"/>
+      <w:proofErr w:type="gramStart"/>
       <w:r>
         <w:rPr>
           <w:sz w:val="28"/>
           <w:szCs w:val="28"/>
           <w:lang w:val="ru-RU"/>
         </w:rPr>
+        <w:t>Дніпро;щоденно</w:t>
+      </w:r>
+      <w:proofErr w:type="gramEnd"/>
+      <w:r>
+        <w:rPr>
+          <w:sz w:val="28"/>
+          <w:szCs w:val="28"/>
+          <w:lang w:val="ru-RU"/>
+        </w:rPr>
+        <w:t>;до</w:t>
+      </w:r>
+      <w:proofErr w:type="spellEnd"/>
+      <w:r>
+        <w:rPr>
+          <w:sz w:val="28"/>
+          <w:szCs w:val="28"/>
+          <w:lang w:val="ru-RU"/>
+        </w:rPr>
         <w:t xml:space="preserve"> 29.10;06:50;06:50;16:45;16:45</w:t>
       </w:r>
     </w:p>
@@ -10298,24 +10594,36 @@
           <w:lang w:val="ru-RU"/>
         </w:rPr>
       </w:pPr>
+      <w:proofErr w:type="gramStart"/>
       <w:r>
         <w:rPr>
           <w:sz w:val="28"/>
           <w:szCs w:val="28"/>
           <w:lang w:val="ru-RU"/>
         </w:rPr>
-        <w:t xml:space="preserve">102;Кропивницький — </w:t>
-      </w:r>
-      <w:proofErr w:type="spellStart"/>
+        <w:t>102;Кропивницький</w:t>
+      </w:r>
+      <w:proofErr w:type="gramEnd"/>
       <w:r>
         <w:rPr>
           <w:sz w:val="28"/>
           <w:szCs w:val="28"/>
           <w:lang w:val="ru-RU"/>
         </w:rPr>
+        <w:t xml:space="preserve"> — </w:t>
+      </w:r>
+      <w:proofErr w:type="spellStart"/>
+      <w:proofErr w:type="gramStart"/>
+      <w:r>
+        <w:rPr>
+          <w:sz w:val="28"/>
+          <w:szCs w:val="28"/>
+          <w:lang w:val="ru-RU"/>
+        </w:rPr>
         <w:t>Допинська;щодня</w:t>
       </w:r>
       <w:proofErr w:type="spellEnd"/>
+      <w:proofErr w:type="gramEnd"/>
       <w:r>
         <w:rPr>
           <w:sz w:val="28"/>
@@ -10343,6 +10651,7 @@
         <w:t xml:space="preserve"> </w:t>
       </w:r>
       <w:proofErr w:type="spellStart"/>
+      <w:proofErr w:type="gramStart"/>
       <w:r>
         <w:rPr>
           <w:sz w:val="28"/>
@@ -10352,41 +10661,64 @@
         <w:t>ср;до</w:t>
       </w:r>
       <w:proofErr w:type="spellEnd"/>
+      <w:proofErr w:type="gramEnd"/>
       <w:r>
         <w:rPr>
           <w:sz w:val="28"/>
           <w:szCs w:val="28"/>
           <w:lang w:val="ru-RU"/>
         </w:rPr>
-        <w:t xml:space="preserve"> 29.10;13:50;13:50;;</w:t>
-      </w:r>
-    </w:p>
-    <w:p>
-      <w:pPr>
+        <w:t xml:space="preserve"> 29.10;13:50;</w:t>
+      </w:r>
+      <w:proofErr w:type="gramStart"/>
+      <w:r>
         <w:rPr>
           <w:sz w:val="28"/>
           <w:szCs w:val="28"/>
           <w:lang w:val="ru-RU"/>
         </w:rPr>
-      </w:pPr>
-      <w:r>
+        <w:t>13:50;;</w:t>
+      </w:r>
+      <w:proofErr w:type="gramEnd"/>
+    </w:p>
+    <w:p>
+      <w:pPr>
         <w:rPr>
           <w:sz w:val="28"/>
           <w:szCs w:val="28"/>
           <w:lang w:val="ru-RU"/>
         </w:rPr>
-        <w:t xml:space="preserve">103;Кропивницький — </w:t>
-      </w:r>
-      <w:proofErr w:type="spellStart"/>
+      </w:pPr>
+      <w:proofErr w:type="gramStart"/>
       <w:r>
         <w:rPr>
           <w:sz w:val="28"/>
           <w:szCs w:val="28"/>
           <w:lang w:val="ru-RU"/>
         </w:rPr>
+        <w:t>103;Кропивницький</w:t>
+      </w:r>
+      <w:proofErr w:type="gramEnd"/>
+      <w:r>
+        <w:rPr>
+          <w:sz w:val="28"/>
+          <w:szCs w:val="28"/>
+          <w:lang w:val="ru-RU"/>
+        </w:rPr>
+        <w:t xml:space="preserve"> — </w:t>
+      </w:r>
+      <w:proofErr w:type="spellStart"/>
+      <w:proofErr w:type="gramStart"/>
+      <w:r>
+        <w:rPr>
+          <w:sz w:val="28"/>
+          <w:szCs w:val="28"/>
+          <w:lang w:val="ru-RU"/>
+        </w:rPr>
         <w:t>Допинська;щодня</w:t>
       </w:r>
       <w:proofErr w:type="spellEnd"/>
+      <w:proofErr w:type="gramEnd"/>
       <w:r>
         <w:rPr>
           <w:sz w:val="28"/>
@@ -10414,6 +10746,7 @@
         <w:t xml:space="preserve"> </w:t>
       </w:r>
       <w:proofErr w:type="spellStart"/>
+      <w:proofErr w:type="gramStart"/>
       <w:r>
         <w:rPr>
           <w:sz w:val="28"/>
@@ -10423,47 +10756,78 @@
         <w:t>ср;з</w:t>
       </w:r>
       <w:proofErr w:type="spellEnd"/>
+      <w:proofErr w:type="gramEnd"/>
       <w:r>
         <w:rPr>
           <w:sz w:val="28"/>
           <w:szCs w:val="28"/>
           <w:lang w:val="ru-RU"/>
         </w:rPr>
-        <w:t xml:space="preserve"> 18.04 до 29.10;08:30;08:30;;</w:t>
-      </w:r>
-    </w:p>
-    <w:p>
-      <w:pPr>
+        <w:t xml:space="preserve"> 18.04 до 29.10;08:30;</w:t>
+      </w:r>
+      <w:proofErr w:type="gramStart"/>
+      <w:r>
         <w:rPr>
           <w:sz w:val="28"/>
           <w:szCs w:val="28"/>
           <w:lang w:val="ru-RU"/>
         </w:rPr>
-      </w:pPr>
-      <w:r>
+        <w:t>08:30;;</w:t>
+      </w:r>
+      <w:proofErr w:type="gramEnd"/>
+    </w:p>
+    <w:p>
+      <w:pPr>
         <w:rPr>
           <w:sz w:val="28"/>
           <w:szCs w:val="28"/>
           <w:lang w:val="ru-RU"/>
         </w:rPr>
-        <w:t xml:space="preserve">104;Кропивницький — </w:t>
-      </w:r>
-      <w:proofErr w:type="spellStart"/>
+      </w:pPr>
+      <w:proofErr w:type="gramStart"/>
       <w:r>
         <w:rPr>
           <w:sz w:val="28"/>
           <w:szCs w:val="28"/>
           <w:lang w:val="ru-RU"/>
         </w:rPr>
-        <w:t>Допинська;щоденно;до</w:t>
-      </w:r>
-      <w:proofErr w:type="spellEnd"/>
+        <w:t>104;Кропивницький</w:t>
+      </w:r>
+      <w:proofErr w:type="gramEnd"/>
       <w:r>
         <w:rPr>
           <w:sz w:val="28"/>
           <w:szCs w:val="28"/>
           <w:lang w:val="ru-RU"/>
         </w:rPr>
+        <w:t xml:space="preserve"> — </w:t>
+      </w:r>
+      <w:proofErr w:type="spellStart"/>
+      <w:proofErr w:type="gramStart"/>
+      <w:r>
+        <w:rPr>
+          <w:sz w:val="28"/>
+          <w:szCs w:val="28"/>
+          <w:lang w:val="ru-RU"/>
+        </w:rPr>
+        <w:t>Допинська;щоденно</w:t>
+      </w:r>
+      <w:proofErr w:type="gramEnd"/>
+      <w:r>
+        <w:rPr>
+          <w:sz w:val="28"/>
+          <w:szCs w:val="28"/>
+          <w:lang w:val="ru-RU"/>
+        </w:rPr>
+        <w:t>;до</w:t>
+      </w:r>
+      <w:proofErr w:type="spellEnd"/>
+      <w:r>
+        <w:rPr>
+          <w:sz w:val="28"/>
+          <w:szCs w:val="28"/>
+          <w:lang w:val="ru-RU"/>
+        </w:rPr>
         <w:t xml:space="preserve"> 29.10;07:30;07:30;09:50,11:30,16:20;09:50,11:30,16:20</w:t>
       </w:r>
     </w:p>
@@ -10475,21 +10839,31 @@
           <w:lang w:val="ru-RU"/>
         </w:rPr>
       </w:pPr>
+      <w:proofErr w:type="gramStart"/>
       <w:r>
         <w:rPr>
           <w:sz w:val="28"/>
           <w:szCs w:val="28"/>
           <w:lang w:val="ru-RU"/>
         </w:rPr>
-        <w:t xml:space="preserve">105;Кропивницький — </w:t>
-      </w:r>
-      <w:proofErr w:type="spellStart"/>
+        <w:t>105;Кропивницький</w:t>
+      </w:r>
+      <w:proofErr w:type="gramEnd"/>
       <w:r>
         <w:rPr>
           <w:sz w:val="28"/>
           <w:szCs w:val="28"/>
           <w:lang w:val="ru-RU"/>
         </w:rPr>
+        <w:t xml:space="preserve"> — </w:t>
+      </w:r>
+      <w:proofErr w:type="spellStart"/>
+      <w:r>
+        <w:rPr>
+          <w:sz w:val="28"/>
+          <w:szCs w:val="28"/>
+          <w:lang w:val="ru-RU"/>
+        </w:rPr>
         <w:t>Жовті</w:t>
       </w:r>
       <w:proofErr w:type="spellEnd"/>
@@ -10502,83 +10876,88 @@
         <w:t xml:space="preserve"> </w:t>
       </w:r>
       <w:proofErr w:type="spellStart"/>
+      <w:proofErr w:type="gramStart"/>
       <w:r>
         <w:rPr>
           <w:sz w:val="28"/>
           <w:szCs w:val="28"/>
           <w:lang w:val="ru-RU"/>
         </w:rPr>
-        <w:t>Води;щоденно;до</w:t>
-      </w:r>
-      <w:proofErr w:type="spellEnd"/>
+        <w:t>Води;щоденно</w:t>
+      </w:r>
+      <w:proofErr w:type="gramEnd"/>
       <w:r>
         <w:rPr>
           <w:sz w:val="28"/>
           <w:szCs w:val="28"/>
           <w:lang w:val="ru-RU"/>
         </w:rPr>
-        <w:t xml:space="preserve"> 29.10;12:45;12:45;;</w:t>
-      </w:r>
-    </w:p>
-    <w:p>
-      <w:pPr>
+        <w:t>;до</w:t>
+      </w:r>
+      <w:proofErr w:type="spellEnd"/>
+      <w:r>
         <w:rPr>
           <w:sz w:val="28"/>
           <w:szCs w:val="28"/>
           <w:lang w:val="ru-RU"/>
         </w:rPr>
-      </w:pPr>
+        <w:t xml:space="preserve"> 29.10;12:45;</w:t>
+      </w:r>
+      <w:proofErr w:type="gramStart"/>
       <w:r>
         <w:rPr>
           <w:sz w:val="28"/>
           <w:szCs w:val="28"/>
           <w:lang w:val="ru-RU"/>
         </w:rPr>
-        <w:t xml:space="preserve">106;Кропивницький — </w:t>
-      </w:r>
-      <w:proofErr w:type="spellStart"/>
-      <w:r>
+        <w:t>12:45;;</w:t>
+      </w:r>
+      <w:proofErr w:type="gramEnd"/>
+    </w:p>
+    <w:p>
+      <w:pPr>
         <w:rPr>
           <w:sz w:val="28"/>
           <w:szCs w:val="28"/>
           <w:lang w:val="ru-RU"/>
         </w:rPr>
-        <w:t>Завалля;щоденно;з</w:t>
-      </w:r>
-      <w:proofErr w:type="spellEnd"/>
+      </w:pPr>
+      <w:proofErr w:type="gramStart"/>
       <w:r>
         <w:rPr>
           <w:sz w:val="28"/>
           <w:szCs w:val="28"/>
           <w:lang w:val="ru-RU"/>
         </w:rPr>
-        <w:t xml:space="preserve"> 17.04 до 29.10;15:30;15:30;;</w:t>
-      </w:r>
-    </w:p>
-    <w:p>
-      <w:pPr>
+        <w:t>106;Кропивницький</w:t>
+      </w:r>
+      <w:proofErr w:type="gramEnd"/>
+      <w:r>
         <w:rPr>
           <w:sz w:val="28"/>
           <w:szCs w:val="28"/>
           <w:lang w:val="ru-RU"/>
         </w:rPr>
-      </w:pPr>
+        <w:t xml:space="preserve"> — </w:t>
+      </w:r>
+      <w:proofErr w:type="spellStart"/>
+      <w:proofErr w:type="gramStart"/>
       <w:r>
         <w:rPr>
           <w:sz w:val="28"/>
           <w:szCs w:val="28"/>
           <w:lang w:val="ru-RU"/>
         </w:rPr>
-        <w:t xml:space="preserve">107;Кропивницький — </w:t>
-      </w:r>
-      <w:proofErr w:type="spellStart"/>
+        <w:t>Завалля;щоденно</w:t>
+      </w:r>
+      <w:proofErr w:type="gramEnd"/>
       <w:r>
         <w:rPr>
           <w:sz w:val="28"/>
           <w:szCs w:val="28"/>
           <w:lang w:val="ru-RU"/>
         </w:rPr>
-        <w:t>Знам'янка;щоденно;до</w:t>
+        <w:t>;з</w:t>
       </w:r>
       <w:proofErr w:type="spellEnd"/>
       <w:r>
@@ -10587,6 +10966,71 @@
           <w:szCs w:val="28"/>
           <w:lang w:val="ru-RU"/>
         </w:rPr>
+        <w:t xml:space="preserve"> 17.04 до 29.10;15:30;</w:t>
+      </w:r>
+      <w:proofErr w:type="gramStart"/>
+      <w:r>
+        <w:rPr>
+          <w:sz w:val="28"/>
+          <w:szCs w:val="28"/>
+          <w:lang w:val="ru-RU"/>
+        </w:rPr>
+        <w:t>15:30;;</w:t>
+      </w:r>
+      <w:proofErr w:type="gramEnd"/>
+    </w:p>
+    <w:p>
+      <w:pPr>
+        <w:rPr>
+          <w:sz w:val="28"/>
+          <w:szCs w:val="28"/>
+          <w:lang w:val="ru-RU"/>
+        </w:rPr>
+      </w:pPr>
+      <w:proofErr w:type="gramStart"/>
+      <w:r>
+        <w:rPr>
+          <w:sz w:val="28"/>
+          <w:szCs w:val="28"/>
+          <w:lang w:val="ru-RU"/>
+        </w:rPr>
+        <w:t>107;Кропивницький</w:t>
+      </w:r>
+      <w:proofErr w:type="gramEnd"/>
+      <w:r>
+        <w:rPr>
+          <w:sz w:val="28"/>
+          <w:szCs w:val="28"/>
+          <w:lang w:val="ru-RU"/>
+        </w:rPr>
+        <w:t xml:space="preserve"> — </w:t>
+      </w:r>
+      <w:proofErr w:type="spellStart"/>
+      <w:proofErr w:type="gramStart"/>
+      <w:r>
+        <w:rPr>
+          <w:sz w:val="28"/>
+          <w:szCs w:val="28"/>
+          <w:lang w:val="ru-RU"/>
+        </w:rPr>
+        <w:t>Знам'янка;щоденно</w:t>
+      </w:r>
+      <w:proofErr w:type="gramEnd"/>
+      <w:r>
+        <w:rPr>
+          <w:sz w:val="28"/>
+          <w:szCs w:val="28"/>
+          <w:lang w:val="ru-RU"/>
+        </w:rPr>
+        <w:t>;до</w:t>
+      </w:r>
+      <w:proofErr w:type="spellEnd"/>
+      <w:r>
+        <w:rPr>
+          <w:sz w:val="28"/>
+          <w:szCs w:val="28"/>
+          <w:lang w:val="ru-RU"/>
+        </w:rPr>
         <w:t xml:space="preserve"> 29.10;05:30,06:00,06:35,07:00,08:00,09:55,12:00;05:30,06:00,06:35,07:00,08:00,09:55,12:00;13:00,15:10,16:30,17:00,18:30,18:55;13:00,15:10,16:30,17:00,18:30,18:55</w:t>
       </w:r>
     </w:p>
@@ -10598,57 +11042,97 @@
           <w:lang w:val="ru-RU"/>
         </w:rPr>
       </w:pPr>
+      <w:proofErr w:type="gramStart"/>
       <w:r>
         <w:rPr>
           <w:sz w:val="28"/>
           <w:szCs w:val="28"/>
           <w:lang w:val="ru-RU"/>
         </w:rPr>
-        <w:t xml:space="preserve">108;Кропивницький — </w:t>
-      </w:r>
-      <w:proofErr w:type="spellStart"/>
+        <w:t>108;Кропивницький</w:t>
+      </w:r>
+      <w:proofErr w:type="gramEnd"/>
       <w:r>
         <w:rPr>
           <w:sz w:val="28"/>
           <w:szCs w:val="28"/>
           <w:lang w:val="ru-RU"/>
         </w:rPr>
-        <w:t>Кам'янське;щоденно;з</w:t>
-      </w:r>
-      <w:proofErr w:type="spellEnd"/>
+        <w:t xml:space="preserve"> — </w:t>
+      </w:r>
+      <w:proofErr w:type="spellStart"/>
+      <w:proofErr w:type="gramStart"/>
       <w:r>
         <w:rPr>
           <w:sz w:val="28"/>
           <w:szCs w:val="28"/>
           <w:lang w:val="ru-RU"/>
         </w:rPr>
-        <w:t xml:space="preserve"> 17.04 до 29.10;14:30;14:30;;</w:t>
-      </w:r>
-    </w:p>
-    <w:p>
-      <w:pPr>
+        <w:t>Кам'янське;щоденно</w:t>
+      </w:r>
+      <w:proofErr w:type="gramEnd"/>
+      <w:r>
         <w:rPr>
           <w:sz w:val="28"/>
           <w:szCs w:val="28"/>
           <w:lang w:val="ru-RU"/>
         </w:rPr>
-      </w:pPr>
+        <w:t>;з</w:t>
+      </w:r>
+      <w:proofErr w:type="spellEnd"/>
       <w:r>
         <w:rPr>
           <w:sz w:val="28"/>
           <w:szCs w:val="28"/>
           <w:lang w:val="ru-RU"/>
         </w:rPr>
+        <w:t xml:space="preserve"> 17.04 до 29.10;14:30;</w:t>
+      </w:r>
+      <w:proofErr w:type="gramStart"/>
+      <w:r>
+        <w:rPr>
+          <w:sz w:val="28"/>
+          <w:szCs w:val="28"/>
+          <w:lang w:val="ru-RU"/>
+        </w:rPr>
+        <w:t>14:30;;</w:t>
+      </w:r>
+      <w:proofErr w:type="gramEnd"/>
+    </w:p>
+    <w:p>
+      <w:pPr>
+        <w:rPr>
+          <w:sz w:val="28"/>
+          <w:szCs w:val="28"/>
+          <w:lang w:val="ru-RU"/>
+        </w:rPr>
+      </w:pPr>
+      <w:proofErr w:type="gramStart"/>
+      <w:r>
+        <w:rPr>
+          <w:sz w:val="28"/>
+          <w:szCs w:val="28"/>
+          <w:lang w:val="ru-RU"/>
+        </w:rPr>
         <w:lastRenderedPageBreak/>
-        <w:t xml:space="preserve">109;Кропивницький — Київ-1, </w:t>
-      </w:r>
-      <w:proofErr w:type="spellStart"/>
+        <w:t>109;Кропивницький</w:t>
+      </w:r>
+      <w:proofErr w:type="gramEnd"/>
       <w:r>
         <w:rPr>
           <w:sz w:val="28"/>
           <w:szCs w:val="28"/>
           <w:lang w:val="ru-RU"/>
         </w:rPr>
+        <w:t xml:space="preserve"> — Київ-1, </w:t>
+      </w:r>
+      <w:proofErr w:type="spellStart"/>
+      <w:r>
+        <w:rPr>
+          <w:sz w:val="28"/>
+          <w:szCs w:val="28"/>
+          <w:lang w:val="ru-RU"/>
+        </w:rPr>
         <w:t>Центральний</w:t>
       </w:r>
       <w:proofErr w:type="spellEnd"/>
@@ -10661,21 +11145,31 @@
         <w:t xml:space="preserve"> </w:t>
       </w:r>
       <w:proofErr w:type="spellStart"/>
+      <w:proofErr w:type="gramStart"/>
       <w:r>
         <w:rPr>
           <w:sz w:val="28"/>
           <w:szCs w:val="28"/>
           <w:lang w:val="ru-RU"/>
         </w:rPr>
-        <w:t>автовокзал;щоденно;до</w:t>
-      </w:r>
-      <w:proofErr w:type="spellEnd"/>
+        <w:t>автовокзал;щоденно</w:t>
+      </w:r>
+      <w:proofErr w:type="gramEnd"/>
       <w:r>
         <w:rPr>
           <w:sz w:val="28"/>
           <w:szCs w:val="28"/>
           <w:lang w:val="ru-RU"/>
         </w:rPr>
+        <w:t>;до</w:t>
+      </w:r>
+      <w:proofErr w:type="spellEnd"/>
+      <w:r>
+        <w:rPr>
+          <w:sz w:val="28"/>
+          <w:szCs w:val="28"/>
+          <w:lang w:val="ru-RU"/>
+        </w:rPr>
         <w:t xml:space="preserve"> 29.10;08:35;08:35;19:25;19:25</w:t>
       </w:r>
     </w:p>
@@ -10687,21 +11181,31 @@
           <w:lang w:val="ru-RU"/>
         </w:rPr>
       </w:pPr>
+      <w:proofErr w:type="gramStart"/>
       <w:r>
         <w:rPr>
           <w:sz w:val="28"/>
           <w:szCs w:val="28"/>
           <w:lang w:val="ru-RU"/>
         </w:rPr>
-        <w:t xml:space="preserve">110;Кропивницький — </w:t>
-      </w:r>
-      <w:proofErr w:type="spellStart"/>
+        <w:t>110;Кропивницький</w:t>
+      </w:r>
+      <w:proofErr w:type="gramEnd"/>
       <w:r>
         <w:rPr>
           <w:sz w:val="28"/>
           <w:szCs w:val="28"/>
           <w:lang w:val="ru-RU"/>
         </w:rPr>
+        <w:t xml:space="preserve"> — </w:t>
+      </w:r>
+      <w:proofErr w:type="spellStart"/>
+      <w:r>
+        <w:rPr>
+          <w:sz w:val="28"/>
+          <w:szCs w:val="28"/>
+          <w:lang w:val="ru-RU"/>
+        </w:rPr>
         <w:t>Київ</w:t>
       </w:r>
       <w:proofErr w:type="spellEnd"/>
@@ -10741,6 +11245,7 @@
         <w:t>Видубичі</w:t>
       </w:r>
       <w:proofErr w:type="spellEnd"/>
+      <w:proofErr w:type="gramStart"/>
       <w:r>
         <w:rPr>
           <w:sz w:val="28"/>
@@ -10756,41 +11261,70 @@
           <w:szCs w:val="28"/>
           <w:lang w:val="ru-RU"/>
         </w:rPr>
-        <w:t>щоденно;з</w:t>
-      </w:r>
-      <w:proofErr w:type="spellEnd"/>
+        <w:t>щоденно</w:t>
+      </w:r>
+      <w:proofErr w:type="gramEnd"/>
       <w:r>
         <w:rPr>
           <w:sz w:val="28"/>
           <w:szCs w:val="28"/>
           <w:lang w:val="ru-RU"/>
         </w:rPr>
-        <w:t xml:space="preserve"> 17.04 до 29.10;07:00,10:00,23:00;07:00,10:00,23:00;;;</w:t>
-      </w:r>
-    </w:p>
-    <w:p>
-      <w:pPr>
+        <w:t>;з</w:t>
+      </w:r>
+      <w:proofErr w:type="spellEnd"/>
+      <w:r>
         <w:rPr>
           <w:sz w:val="28"/>
           <w:szCs w:val="28"/>
           <w:lang w:val="ru-RU"/>
         </w:rPr>
-      </w:pPr>
+        <w:t xml:space="preserve"> 17.04 до 29.10;07:00,10:00,23:00;07:00,10:00,</w:t>
+      </w:r>
+      <w:proofErr w:type="gramStart"/>
       <w:r>
         <w:rPr>
           <w:sz w:val="28"/>
           <w:szCs w:val="28"/>
           <w:lang w:val="ru-RU"/>
         </w:rPr>
-        <w:t xml:space="preserve">111;Кропивницький — </w:t>
-      </w:r>
-      <w:proofErr w:type="spellStart"/>
-      <w:r>
+        <w:t>23:00;;;</w:t>
+      </w:r>
+      <w:proofErr w:type="gramEnd"/>
+    </w:p>
+    <w:p>
+      <w:pPr>
         <w:rPr>
           <w:sz w:val="28"/>
           <w:szCs w:val="28"/>
           <w:lang w:val="ru-RU"/>
         </w:rPr>
+      </w:pPr>
+      <w:proofErr w:type="gramStart"/>
+      <w:r>
+        <w:rPr>
+          <w:sz w:val="28"/>
+          <w:szCs w:val="28"/>
+          <w:lang w:val="ru-RU"/>
+        </w:rPr>
+        <w:t>111;Кропивницький</w:t>
+      </w:r>
+      <w:proofErr w:type="gramEnd"/>
+      <w:r>
+        <w:rPr>
+          <w:sz w:val="28"/>
+          <w:szCs w:val="28"/>
+          <w:lang w:val="ru-RU"/>
+        </w:rPr>
+        <w:t xml:space="preserve"> — </w:t>
+      </w:r>
+      <w:proofErr w:type="spellStart"/>
+      <w:r>
+        <w:rPr>
+          <w:sz w:val="28"/>
+          <w:szCs w:val="28"/>
+          <w:lang w:val="ru-RU"/>
+        </w:rPr>
         <w:t>Київ</w:t>
       </w:r>
       <w:proofErr w:type="spellEnd"/>
@@ -10830,6 +11364,7 @@
         <w:t>Видубичі</w:t>
       </w:r>
       <w:proofErr w:type="spellEnd"/>
+      <w:proofErr w:type="gramStart"/>
       <w:r>
         <w:rPr>
           <w:sz w:val="28"/>
@@ -10845,50 +11380,89 @@
           <w:szCs w:val="28"/>
           <w:lang w:val="ru-RU"/>
         </w:rPr>
-        <w:t>щоденно;до</w:t>
-      </w:r>
-      <w:proofErr w:type="spellEnd"/>
+        <w:t>щоденно</w:t>
+      </w:r>
+      <w:proofErr w:type="gramEnd"/>
       <w:r>
         <w:rPr>
           <w:sz w:val="28"/>
           <w:szCs w:val="28"/>
           <w:lang w:val="ru-RU"/>
         </w:rPr>
-        <w:t xml:space="preserve"> 29.10;00:01,14:00,17:10;00:01,14:00,17:10;;</w:t>
-      </w:r>
-    </w:p>
-    <w:p>
-      <w:pPr>
+        <w:t>;до</w:t>
+      </w:r>
+      <w:proofErr w:type="spellEnd"/>
+      <w:r>
         <w:rPr>
           <w:sz w:val="28"/>
           <w:szCs w:val="28"/>
           <w:lang w:val="ru-RU"/>
         </w:rPr>
-      </w:pPr>
+        <w:t xml:space="preserve"> 29.10;00:01,14:00,17:10;00:01,14:00,</w:t>
+      </w:r>
+      <w:proofErr w:type="gramStart"/>
       <w:r>
         <w:rPr>
           <w:sz w:val="28"/>
           <w:szCs w:val="28"/>
           <w:lang w:val="ru-RU"/>
         </w:rPr>
-        <w:t xml:space="preserve">112;Кропивницький — </w:t>
-      </w:r>
-      <w:proofErr w:type="spellStart"/>
-      <w:r>
+        <w:t>17:10;;</w:t>
+      </w:r>
+      <w:proofErr w:type="gramEnd"/>
+    </w:p>
+    <w:p>
+      <w:pPr>
         <w:rPr>
           <w:sz w:val="28"/>
           <w:szCs w:val="28"/>
           <w:lang w:val="ru-RU"/>
         </w:rPr>
-        <w:t>Кременчук;щоденно;з</w:t>
-      </w:r>
-      <w:proofErr w:type="spellEnd"/>
+      </w:pPr>
+      <w:proofErr w:type="gramStart"/>
       <w:r>
         <w:rPr>
           <w:sz w:val="28"/>
           <w:szCs w:val="28"/>
           <w:lang w:val="ru-RU"/>
         </w:rPr>
+        <w:t>112;Кропивницький</w:t>
+      </w:r>
+      <w:proofErr w:type="gramEnd"/>
+      <w:r>
+        <w:rPr>
+          <w:sz w:val="28"/>
+          <w:szCs w:val="28"/>
+          <w:lang w:val="ru-RU"/>
+        </w:rPr>
+        <w:t xml:space="preserve"> — </w:t>
+      </w:r>
+      <w:proofErr w:type="spellStart"/>
+      <w:proofErr w:type="gramStart"/>
+      <w:r>
+        <w:rPr>
+          <w:sz w:val="28"/>
+          <w:szCs w:val="28"/>
+          <w:lang w:val="ru-RU"/>
+        </w:rPr>
+        <w:t>Кременчук;щоденно</w:t>
+      </w:r>
+      <w:proofErr w:type="gramEnd"/>
+      <w:r>
+        <w:rPr>
+          <w:sz w:val="28"/>
+          <w:szCs w:val="28"/>
+          <w:lang w:val="ru-RU"/>
+        </w:rPr>
+        <w:t>;з</w:t>
+      </w:r>
+      <w:proofErr w:type="spellEnd"/>
+      <w:r>
+        <w:rPr>
+          <w:sz w:val="28"/>
+          <w:szCs w:val="28"/>
+          <w:lang w:val="ru-RU"/>
+        </w:rPr>
         <w:t xml:space="preserve"> 17.04 до 29.10;06:20;06:20;13:20,15:45;13:20,15:45</w:t>
       </w:r>
     </w:p>
@@ -10900,21 +11474,31 @@
           <w:lang w:val="ru-RU"/>
         </w:rPr>
       </w:pPr>
+      <w:proofErr w:type="gramStart"/>
       <w:r>
         <w:rPr>
           <w:sz w:val="28"/>
           <w:szCs w:val="28"/>
           <w:lang w:val="ru-RU"/>
         </w:rPr>
-        <w:t xml:space="preserve">113;Кропивницький — </w:t>
-      </w:r>
-      <w:proofErr w:type="spellStart"/>
+        <w:t>113;Кропивницький</w:t>
+      </w:r>
+      <w:proofErr w:type="gramEnd"/>
       <w:r>
         <w:rPr>
           <w:sz w:val="28"/>
           <w:szCs w:val="28"/>
           <w:lang w:val="ru-RU"/>
         </w:rPr>
+        <w:t xml:space="preserve"> — </w:t>
+      </w:r>
+      <w:proofErr w:type="spellStart"/>
+      <w:r>
+        <w:rPr>
+          <w:sz w:val="28"/>
+          <w:szCs w:val="28"/>
+          <w:lang w:val="ru-RU"/>
+        </w:rPr>
         <w:t>Кривий</w:t>
       </w:r>
       <w:proofErr w:type="spellEnd"/>
@@ -10927,21 +11511,31 @@
         <w:t xml:space="preserve"> </w:t>
       </w:r>
       <w:proofErr w:type="spellStart"/>
+      <w:proofErr w:type="gramStart"/>
       <w:r>
         <w:rPr>
           <w:sz w:val="28"/>
           <w:szCs w:val="28"/>
           <w:lang w:val="ru-RU"/>
         </w:rPr>
-        <w:t>Ріг;щоденно;до</w:t>
-      </w:r>
-      <w:proofErr w:type="spellEnd"/>
+        <w:t>Ріг;щоденно</w:t>
+      </w:r>
+      <w:proofErr w:type="gramEnd"/>
       <w:r>
         <w:rPr>
           <w:sz w:val="28"/>
           <w:szCs w:val="28"/>
           <w:lang w:val="ru-RU"/>
         </w:rPr>
+        <w:t>;до</w:t>
+      </w:r>
+      <w:proofErr w:type="spellEnd"/>
+      <w:r>
+        <w:rPr>
+          <w:sz w:val="28"/>
+          <w:szCs w:val="28"/>
+          <w:lang w:val="ru-RU"/>
+        </w:rPr>
         <w:t xml:space="preserve"> 29.10;12:40;12:40;09:10,11:00;09:10,11:00</w:t>
       </w:r>
     </w:p>
@@ -10950,42 +11544,72 @@
         <w:rPr>
           <w:sz w:val="28"/>
           <w:szCs w:val="28"/>
-          <w:lang w:val="en-US"/>
-        </w:rPr>
-      </w:pPr>
-      <w:r>
-        <w:rPr>
-          <w:sz w:val="28"/>
-          <w:szCs w:val="28"/>
-          <w:lang w:val="en-US"/>
-        </w:rPr>
-        <w:t xml:space="preserve">114;Кропивницький — </w:t>
-      </w:r>
-      <w:proofErr w:type="spellStart"/>
-      <w:r>
-        <w:rPr>
-          <w:sz w:val="28"/>
-          <w:szCs w:val="28"/>
-          <w:lang w:val="en-US"/>
-        </w:rPr>
-        <w:t>Медведівка;щоденно;до</w:t>
-      </w:r>
-      <w:proofErr w:type="spellEnd"/>
-      <w:r>
-        <w:rPr>
-          <w:sz w:val="28"/>
-          <w:szCs w:val="28"/>
-          <w:lang w:val="en-US"/>
-        </w:rPr>
-        <w:t xml:space="preserve"> 29.10;13:00;13:00;;</w:t>
-      </w:r>
-    </w:p>
-    <w:p>
-      <w:pPr>
-        <w:rPr>
-          <w:sz w:val="28"/>
-          <w:szCs w:val="28"/>
-          <w:lang w:val="en-US"/>
+          <w:lang w:val="ru-RU"/>
+        </w:rPr>
+      </w:pPr>
+      <w:proofErr w:type="gramStart"/>
+      <w:r>
+        <w:rPr>
+          <w:sz w:val="28"/>
+          <w:szCs w:val="28"/>
+          <w:lang w:val="ru-RU"/>
+        </w:rPr>
+        <w:t>114;Кропивницький</w:t>
+      </w:r>
+      <w:proofErr w:type="gramEnd"/>
+      <w:r>
+        <w:rPr>
+          <w:sz w:val="28"/>
+          <w:szCs w:val="28"/>
+          <w:lang w:val="ru-RU"/>
+        </w:rPr>
+        <w:t xml:space="preserve"> — </w:t>
+      </w:r>
+      <w:proofErr w:type="spellStart"/>
+      <w:proofErr w:type="gramStart"/>
+      <w:r>
+        <w:rPr>
+          <w:sz w:val="28"/>
+          <w:szCs w:val="28"/>
+          <w:lang w:val="ru-RU"/>
+        </w:rPr>
+        <w:t>Медведівка;щоденно</w:t>
+      </w:r>
+      <w:proofErr w:type="gramEnd"/>
+      <w:r>
+        <w:rPr>
+          <w:sz w:val="28"/>
+          <w:szCs w:val="28"/>
+          <w:lang w:val="ru-RU"/>
+        </w:rPr>
+        <w:t>;до</w:t>
+      </w:r>
+      <w:proofErr w:type="spellEnd"/>
+      <w:r>
+        <w:rPr>
+          <w:sz w:val="28"/>
+          <w:szCs w:val="28"/>
+          <w:lang w:val="ru-RU"/>
+        </w:rPr>
+        <w:t xml:space="preserve"> 29.10;13:00;</w:t>
+      </w:r>
+      <w:proofErr w:type="gramStart"/>
+      <w:r>
+        <w:rPr>
+          <w:sz w:val="28"/>
+          <w:szCs w:val="28"/>
+          <w:lang w:val="ru-RU"/>
+        </w:rPr>
+        <w:t>13:00;;</w:t>
+      </w:r>
+      <w:proofErr w:type="gramEnd"/>
+    </w:p>
+    <w:p>
+      <w:pPr>
+        <w:rPr>
+          <w:sz w:val="28"/>
+          <w:szCs w:val="28"/>
+          <w:lang w:val="ru-RU"/>
         </w:rPr>
       </w:pPr>
     </w:p>
@@ -12559,18 +13183,19 @@
           <w:szCs w:val="20"/>
           <w:lang w:val="en-US"/>
         </w:rPr>
-        <w:t>int main() {</w:t>
-      </w:r>
-    </w:p>
-    <w:p>
-      <w:pPr>
+        <w:t xml:space="preserve">int </w:t>
+      </w:r>
+      <w:proofErr w:type="gramStart"/>
+      <w:r>
         <w:rPr>
           <w:rFonts w:ascii="Courier New" w:hAnsi="Courier New" w:cs="Courier New"/>
           <w:sz w:val="20"/>
           <w:szCs w:val="20"/>
           <w:lang w:val="en-US"/>
         </w:rPr>
-      </w:pPr>
+        <w:t>main(</w:t>
+      </w:r>
+      <w:proofErr w:type="gramEnd"/>
       <w:r>
         <w:rPr>
           <w:rFonts w:ascii="Courier New" w:hAnsi="Courier New" w:cs="Courier New"/>
@@ -12578,6 +13203,25 @@
           <w:szCs w:val="20"/>
           <w:lang w:val="en-US"/>
         </w:rPr>
+        <w:t>) {</w:t>
+      </w:r>
+    </w:p>
+    <w:p>
+      <w:pPr>
+        <w:rPr>
+          <w:rFonts w:ascii="Courier New" w:hAnsi="Courier New" w:cs="Courier New"/>
+          <w:sz w:val="20"/>
+          <w:szCs w:val="20"/>
+          <w:lang w:val="en-US"/>
+        </w:rPr>
+      </w:pPr>
+      <w:r>
+        <w:rPr>
+          <w:rFonts w:ascii="Courier New" w:hAnsi="Courier New" w:cs="Courier New"/>
+          <w:sz w:val="20"/>
+          <w:szCs w:val="20"/>
+          <w:lang w:val="en-US"/>
+        </w:rPr>
         <w:t xml:space="preserve">    </w:t>
       </w:r>
       <w:proofErr w:type="spellStart"/>
@@ -12655,9 +13299,19 @@
           <w:rFonts w:ascii="Courier New" w:hAnsi="Courier New" w:cs="Courier New"/>
           <w:sz w:val="20"/>
           <w:szCs w:val="20"/>
+          <w:lang w:val="ru-RU"/>
+        </w:rPr>
+      </w:pPr>
+      <w:r>
+        <w:rPr>
+          <w:rFonts w:ascii="Courier New" w:hAnsi="Courier New" w:cs="Courier New"/>
+          <w:sz w:val="20"/>
+          <w:szCs w:val="20"/>
           <w:lang w:val="en-US"/>
         </w:rPr>
-      </w:pPr>
+        <w:t xml:space="preserve">        </w:t>
+      </w:r>
+      <w:proofErr w:type="gramStart"/>
       <w:r>
         <w:rPr>
           <w:rFonts w:ascii="Courier New" w:hAnsi="Courier New" w:cs="Courier New"/>
@@ -12665,9 +13319,10 @@
           <w:szCs w:val="20"/>
           <w:lang w:val="en-US"/>
         </w:rPr>
-        <w:t xml:space="preserve">        std::</w:t>
-      </w:r>
-      <w:proofErr w:type="spellStart"/>
+        <w:t>std::</w:t>
+      </w:r>
+      <w:proofErr w:type="spellStart"/>
+      <w:proofErr w:type="gramEnd"/>
       <w:r>
         <w:rPr>
           <w:rFonts w:ascii="Courier New" w:hAnsi="Courier New" w:cs="Courier New"/>
@@ -12693,11 +13348,97 @@
           <w:rFonts w:ascii="Courier New" w:hAnsi="Courier New" w:cs="Courier New"/>
           <w:sz w:val="20"/>
           <w:szCs w:val="20"/>
+          <w:lang w:val="ru-RU"/>
+        </w:rPr>
+        <w:t>Додати</w:t>
+      </w:r>
+      <w:proofErr w:type="spellEnd"/>
+      <w:r>
+        <w:rPr>
+          <w:rFonts w:ascii="Courier New" w:hAnsi="Courier New" w:cs="Courier New"/>
+          <w:sz w:val="20"/>
+          <w:szCs w:val="20"/>
+          <w:lang w:val="ru-RU"/>
+        </w:rPr>
+        <w:t xml:space="preserve"> рейс\</w:t>
+      </w:r>
+      <w:r>
+        <w:rPr>
+          <w:rFonts w:ascii="Courier New" w:hAnsi="Courier New" w:cs="Courier New"/>
+          <w:sz w:val="20"/>
+          <w:szCs w:val="20"/>
           <w:lang w:val="en-US"/>
         </w:rPr>
-        <w:t>Додати</w:t>
-      </w:r>
-      <w:proofErr w:type="spellEnd"/>
+        <w:t>n</w:t>
+      </w:r>
+      <w:r>
+        <w:rPr>
+          <w:rFonts w:ascii="Courier New" w:hAnsi="Courier New" w:cs="Courier New"/>
+          <w:sz w:val="20"/>
+          <w:szCs w:val="20"/>
+          <w:lang w:val="ru-RU"/>
+        </w:rPr>
+        <w:t>"</w:t>
+      </w:r>
+    </w:p>
+    <w:p>
+      <w:pPr>
+        <w:rPr>
+          <w:rFonts w:ascii="Courier New" w:hAnsi="Courier New" w:cs="Courier New"/>
+          <w:sz w:val="20"/>
+          <w:szCs w:val="20"/>
+          <w:lang w:val="ru-RU"/>
+        </w:rPr>
+      </w:pPr>
+      <w:r>
+        <w:rPr>
+          <w:rFonts w:ascii="Courier New" w:hAnsi="Courier New" w:cs="Courier New"/>
+          <w:sz w:val="20"/>
+          <w:szCs w:val="20"/>
+          <w:lang w:val="ru-RU"/>
+        </w:rPr>
+        <w:t xml:space="preserve">                  </w:t>
+      </w:r>
+      <w:proofErr w:type="gramStart"/>
+      <w:r>
+        <w:rPr>
+          <w:rFonts w:ascii="Courier New" w:hAnsi="Courier New" w:cs="Courier New"/>
+          <w:sz w:val="20"/>
+          <w:szCs w:val="20"/>
+          <w:lang w:val="ru-RU"/>
+        </w:rPr>
+        <w:t>&lt;&lt; "</w:t>
+      </w:r>
+      <w:proofErr w:type="gramEnd"/>
+      <w:r>
+        <w:rPr>
+          <w:rFonts w:ascii="Courier New" w:hAnsi="Courier New" w:cs="Courier New"/>
+          <w:sz w:val="20"/>
+          <w:szCs w:val="20"/>
+          <w:lang w:val="ru-RU"/>
+        </w:rPr>
+        <w:t xml:space="preserve">2. </w:t>
+      </w:r>
+      <w:proofErr w:type="spellStart"/>
+      <w:r>
+        <w:rPr>
+          <w:rFonts w:ascii="Courier New" w:hAnsi="Courier New" w:cs="Courier New"/>
+          <w:sz w:val="20"/>
+          <w:szCs w:val="20"/>
+          <w:lang w:val="ru-RU"/>
+        </w:rPr>
+        <w:t>Видалити</w:t>
+      </w:r>
+      <w:proofErr w:type="spellEnd"/>
+      <w:r>
+        <w:rPr>
+          <w:rFonts w:ascii="Courier New" w:hAnsi="Courier New" w:cs="Courier New"/>
+          <w:sz w:val="20"/>
+          <w:szCs w:val="20"/>
+          <w:lang w:val="ru-RU"/>
+        </w:rPr>
+        <w:t xml:space="preserve"> рейс\</w:t>
+      </w:r>
       <w:r>
         <w:rPr>
           <w:rFonts w:ascii="Courier New" w:hAnsi="Courier New" w:cs="Courier New"/>
@@ -12705,9 +13446,76 @@
           <w:szCs w:val="20"/>
           <w:lang w:val="en-US"/>
         </w:rPr>
-        <w:t xml:space="preserve"> </w:t>
-      </w:r>
-      <w:proofErr w:type="spellStart"/>
+        <w:t>n</w:t>
+      </w:r>
+      <w:r>
+        <w:rPr>
+          <w:rFonts w:ascii="Courier New" w:hAnsi="Courier New" w:cs="Courier New"/>
+          <w:sz w:val="20"/>
+          <w:szCs w:val="20"/>
+          <w:lang w:val="ru-RU"/>
+        </w:rPr>
+        <w:t>"</w:t>
+      </w:r>
+    </w:p>
+    <w:p>
+      <w:pPr>
+        <w:rPr>
+          <w:rFonts w:ascii="Courier New" w:hAnsi="Courier New" w:cs="Courier New"/>
+          <w:sz w:val="20"/>
+          <w:szCs w:val="20"/>
+          <w:lang w:val="ru-RU"/>
+        </w:rPr>
+      </w:pPr>
+      <w:r>
+        <w:rPr>
+          <w:rFonts w:ascii="Courier New" w:hAnsi="Courier New" w:cs="Courier New"/>
+          <w:sz w:val="20"/>
+          <w:szCs w:val="20"/>
+          <w:lang w:val="ru-RU"/>
+        </w:rPr>
+        <w:t xml:space="preserve">                  </w:t>
+      </w:r>
+      <w:proofErr w:type="gramStart"/>
+      <w:r>
+        <w:rPr>
+          <w:rFonts w:ascii="Courier New" w:hAnsi="Courier New" w:cs="Courier New"/>
+          <w:sz w:val="20"/>
+          <w:szCs w:val="20"/>
+          <w:lang w:val="ru-RU"/>
+        </w:rPr>
+        <w:t>&lt;&lt; "</w:t>
+      </w:r>
+      <w:proofErr w:type="gramEnd"/>
+      <w:r>
+        <w:rPr>
+          <w:rFonts w:ascii="Courier New" w:hAnsi="Courier New" w:cs="Courier New"/>
+          <w:sz w:val="20"/>
+          <w:szCs w:val="20"/>
+          <w:lang w:val="ru-RU"/>
+        </w:rPr>
+        <w:t xml:space="preserve">3. </w:t>
+      </w:r>
+      <w:proofErr w:type="spellStart"/>
+      <w:r>
+        <w:rPr>
+          <w:rFonts w:ascii="Courier New" w:hAnsi="Courier New" w:cs="Courier New"/>
+          <w:sz w:val="20"/>
+          <w:szCs w:val="20"/>
+          <w:lang w:val="ru-RU"/>
+        </w:rPr>
+        <w:t>Завантажити</w:t>
+      </w:r>
+      <w:proofErr w:type="spellEnd"/>
+      <w:r>
+        <w:rPr>
+          <w:rFonts w:ascii="Courier New" w:hAnsi="Courier New" w:cs="Courier New"/>
+          <w:sz w:val="20"/>
+          <w:szCs w:val="20"/>
+          <w:lang w:val="ru-RU"/>
+        </w:rPr>
+        <w:t xml:space="preserve"> з файлу\</w:t>
+      </w:r>
       <w:r>
         <w:rPr>
           <w:rFonts w:ascii="Courier New" w:hAnsi="Courier New" w:cs="Courier New"/>
@@ -12715,9 +13523,76 @@
           <w:szCs w:val="20"/>
           <w:lang w:val="en-US"/>
         </w:rPr>
-        <w:t>рейс</w:t>
-      </w:r>
-      <w:proofErr w:type="spellEnd"/>
+        <w:t>n</w:t>
+      </w:r>
+      <w:r>
+        <w:rPr>
+          <w:rFonts w:ascii="Courier New" w:hAnsi="Courier New" w:cs="Courier New"/>
+          <w:sz w:val="20"/>
+          <w:szCs w:val="20"/>
+          <w:lang w:val="ru-RU"/>
+        </w:rPr>
+        <w:t>"</w:t>
+      </w:r>
+    </w:p>
+    <w:p>
+      <w:pPr>
+        <w:rPr>
+          <w:rFonts w:ascii="Courier New" w:hAnsi="Courier New" w:cs="Courier New"/>
+          <w:sz w:val="20"/>
+          <w:szCs w:val="20"/>
+          <w:lang w:val="ru-RU"/>
+        </w:rPr>
+      </w:pPr>
+      <w:r>
+        <w:rPr>
+          <w:rFonts w:ascii="Courier New" w:hAnsi="Courier New" w:cs="Courier New"/>
+          <w:sz w:val="20"/>
+          <w:szCs w:val="20"/>
+          <w:lang w:val="ru-RU"/>
+        </w:rPr>
+        <w:t xml:space="preserve">                  </w:t>
+      </w:r>
+      <w:proofErr w:type="gramStart"/>
+      <w:r>
+        <w:rPr>
+          <w:rFonts w:ascii="Courier New" w:hAnsi="Courier New" w:cs="Courier New"/>
+          <w:sz w:val="20"/>
+          <w:szCs w:val="20"/>
+          <w:lang w:val="ru-RU"/>
+        </w:rPr>
+        <w:t>&lt;&lt; "</w:t>
+      </w:r>
+      <w:proofErr w:type="gramEnd"/>
+      <w:r>
+        <w:rPr>
+          <w:rFonts w:ascii="Courier New" w:hAnsi="Courier New" w:cs="Courier New"/>
+          <w:sz w:val="20"/>
+          <w:szCs w:val="20"/>
+          <w:lang w:val="ru-RU"/>
+        </w:rPr>
+        <w:t xml:space="preserve">4. </w:t>
+      </w:r>
+      <w:proofErr w:type="spellStart"/>
+      <w:r>
+        <w:rPr>
+          <w:rFonts w:ascii="Courier New" w:hAnsi="Courier New" w:cs="Courier New"/>
+          <w:sz w:val="20"/>
+          <w:szCs w:val="20"/>
+          <w:lang w:val="ru-RU"/>
+        </w:rPr>
+        <w:t>Зберегти</w:t>
+      </w:r>
+      <w:proofErr w:type="spellEnd"/>
+      <w:r>
+        <w:rPr>
+          <w:rFonts w:ascii="Courier New" w:hAnsi="Courier New" w:cs="Courier New"/>
+          <w:sz w:val="20"/>
+          <w:szCs w:val="20"/>
+          <w:lang w:val="ru-RU"/>
+        </w:rPr>
+        <w:t xml:space="preserve"> у файл\</w:t>
+      </w:r>
       <w:r>
         <w:rPr>
           <w:rFonts w:ascii="Courier New" w:hAnsi="Courier New" w:cs="Courier New"/>
@@ -12725,18 +13600,96 @@
           <w:szCs w:val="20"/>
           <w:lang w:val="en-US"/>
         </w:rPr>
-        <w:t>\n"</w:t>
-      </w:r>
-    </w:p>
-    <w:p>
-      <w:pPr>
+        <w:t>n</w:t>
+      </w:r>
+      <w:r>
         <w:rPr>
           <w:rFonts w:ascii="Courier New" w:hAnsi="Courier New" w:cs="Courier New"/>
           <w:sz w:val="20"/>
           <w:szCs w:val="20"/>
           <w:lang w:val="ru-RU"/>
         </w:rPr>
-      </w:pPr>
+        <w:t>"</w:t>
+      </w:r>
+    </w:p>
+    <w:p>
+      <w:pPr>
+        <w:rPr>
+          <w:rFonts w:ascii="Courier New" w:hAnsi="Courier New" w:cs="Courier New"/>
+          <w:sz w:val="20"/>
+          <w:szCs w:val="20"/>
+          <w:lang w:val="ru-RU"/>
+        </w:rPr>
+      </w:pPr>
+      <w:r>
+        <w:rPr>
+          <w:rFonts w:ascii="Courier New" w:hAnsi="Courier New" w:cs="Courier New"/>
+          <w:sz w:val="20"/>
+          <w:szCs w:val="20"/>
+          <w:lang w:val="ru-RU"/>
+        </w:rPr>
+        <w:t xml:space="preserve">                  </w:t>
+      </w:r>
+      <w:proofErr w:type="gramStart"/>
+      <w:r>
+        <w:rPr>
+          <w:rFonts w:ascii="Courier New" w:hAnsi="Courier New" w:cs="Courier New"/>
+          <w:sz w:val="20"/>
+          <w:szCs w:val="20"/>
+          <w:lang w:val="ru-RU"/>
+        </w:rPr>
+        <w:t>&lt;&lt; "</w:t>
+      </w:r>
+      <w:proofErr w:type="gramEnd"/>
+      <w:r>
+        <w:rPr>
+          <w:rFonts w:ascii="Courier New" w:hAnsi="Courier New" w:cs="Courier New"/>
+          <w:sz w:val="20"/>
+          <w:szCs w:val="20"/>
+          <w:lang w:val="ru-RU"/>
+        </w:rPr>
+        <w:t xml:space="preserve">5. </w:t>
+      </w:r>
+      <w:proofErr w:type="spellStart"/>
+      <w:r>
+        <w:rPr>
+          <w:rFonts w:ascii="Courier New" w:hAnsi="Courier New" w:cs="Courier New"/>
+          <w:sz w:val="20"/>
+          <w:szCs w:val="20"/>
+          <w:lang w:val="ru-RU"/>
+        </w:rPr>
+        <w:t>Вивести</w:t>
+      </w:r>
+      <w:proofErr w:type="spellEnd"/>
+      <w:r>
+        <w:rPr>
+          <w:rFonts w:ascii="Courier New" w:hAnsi="Courier New" w:cs="Courier New"/>
+          <w:sz w:val="20"/>
+          <w:szCs w:val="20"/>
+          <w:lang w:val="ru-RU"/>
+        </w:rPr>
+        <w:t xml:space="preserve"> </w:t>
+      </w:r>
+      <w:proofErr w:type="spellStart"/>
+      <w:r>
+        <w:rPr>
+          <w:rFonts w:ascii="Courier New" w:hAnsi="Courier New" w:cs="Courier New"/>
+          <w:sz w:val="20"/>
+          <w:szCs w:val="20"/>
+          <w:lang w:val="ru-RU"/>
+        </w:rPr>
+        <w:t>розклад</w:t>
+      </w:r>
+      <w:proofErr w:type="spellEnd"/>
+      <w:r>
+        <w:rPr>
+          <w:rFonts w:ascii="Courier New" w:hAnsi="Courier New" w:cs="Courier New"/>
+          <w:sz w:val="20"/>
+          <w:szCs w:val="20"/>
+          <w:lang w:val="ru-RU"/>
+        </w:rPr>
+        <w:t>\</w:t>
+      </w:r>
       <w:r>
         <w:rPr>
           <w:rFonts w:ascii="Courier New" w:hAnsi="Courier New" w:cs="Courier New"/>
@@ -12744,8 +13697,37 @@
           <w:szCs w:val="20"/>
           <w:lang w:val="en-US"/>
         </w:rPr>
+        <w:t>n</w:t>
+      </w:r>
+      <w:r>
+        <w:rPr>
+          <w:rFonts w:ascii="Courier New" w:hAnsi="Courier New" w:cs="Courier New"/>
+          <w:sz w:val="20"/>
+          <w:szCs w:val="20"/>
+          <w:lang w:val="ru-RU"/>
+        </w:rPr>
+        <w:t>"</w:t>
+      </w:r>
+    </w:p>
+    <w:p>
+      <w:pPr>
+        <w:rPr>
+          <w:rFonts w:ascii="Courier New" w:hAnsi="Courier New" w:cs="Courier New"/>
+          <w:sz w:val="20"/>
+          <w:szCs w:val="20"/>
+          <w:lang w:val="ru-RU"/>
+        </w:rPr>
+      </w:pPr>
+      <w:r>
+        <w:rPr>
+          <w:rFonts w:ascii="Courier New" w:hAnsi="Courier New" w:cs="Courier New"/>
+          <w:sz w:val="20"/>
+          <w:szCs w:val="20"/>
+          <w:lang w:val="ru-RU"/>
+        </w:rPr>
         <w:t xml:space="preserve">                  </w:t>
       </w:r>
+      <w:proofErr w:type="gramStart"/>
       <w:r>
         <w:rPr>
           <w:rFonts w:ascii="Courier New" w:hAnsi="Courier New" w:cs="Courier New"/>
@@ -12753,9 +13735,9 @@
           <w:szCs w:val="20"/>
           <w:lang w:val="ru-RU"/>
         </w:rPr>
-        <w:t xml:space="preserve">&lt;&lt; "2. </w:t>
-      </w:r>
-      <w:proofErr w:type="spellStart"/>
+        <w:t>&lt;&lt; "</w:t>
+      </w:r>
+      <w:proofErr w:type="gramEnd"/>
       <w:r>
         <w:rPr>
           <w:rFonts w:ascii="Courier New" w:hAnsi="Courier New" w:cs="Courier New"/>
@@ -12763,9 +13745,9 @@
           <w:szCs w:val="20"/>
           <w:lang w:val="ru-RU"/>
         </w:rPr>
-        <w:t>Видалити</w:t>
-      </w:r>
-      <w:proofErr w:type="spellEnd"/>
+        <w:t xml:space="preserve">6. </w:t>
+      </w:r>
+      <w:proofErr w:type="spellStart"/>
       <w:r>
         <w:rPr>
           <w:rFonts w:ascii="Courier New" w:hAnsi="Courier New" w:cs="Courier New"/>
@@ -12773,7 +13755,37 @@
           <w:szCs w:val="20"/>
           <w:lang w:val="ru-RU"/>
         </w:rPr>
-        <w:t xml:space="preserve"> рейс\</w:t>
+        <w:t>Пошук</w:t>
+      </w:r>
+      <w:proofErr w:type="spellEnd"/>
+      <w:r>
+        <w:rPr>
+          <w:rFonts w:ascii="Courier New" w:hAnsi="Courier New" w:cs="Courier New"/>
+          <w:sz w:val="20"/>
+          <w:szCs w:val="20"/>
+          <w:lang w:val="ru-RU"/>
+        </w:rPr>
+        <w:t xml:space="preserve"> за </w:t>
+      </w:r>
+      <w:proofErr w:type="spellStart"/>
+      <w:r>
+        <w:rPr>
+          <w:rFonts w:ascii="Courier New" w:hAnsi="Courier New" w:cs="Courier New"/>
+          <w:sz w:val="20"/>
+          <w:szCs w:val="20"/>
+          <w:lang w:val="ru-RU"/>
+        </w:rPr>
+        <w:t>станцією</w:t>
+      </w:r>
+      <w:proofErr w:type="spellEnd"/>
+      <w:r>
+        <w:rPr>
+          <w:rFonts w:ascii="Courier New" w:hAnsi="Courier New" w:cs="Courier New"/>
+          <w:sz w:val="20"/>
+          <w:szCs w:val="20"/>
+          <w:lang w:val="ru-RU"/>
+        </w:rPr>
+        <w:t>\</w:t>
       </w:r>
       <w:r>
         <w:rPr>
@@ -12810,9 +13822,9 @@
           <w:szCs w:val="20"/>
           <w:lang w:val="ru-RU"/>
         </w:rPr>
-        <w:t xml:space="preserve">                  &lt;&lt; "3. </w:t>
-      </w:r>
-      <w:proofErr w:type="spellStart"/>
+        <w:t xml:space="preserve">                  </w:t>
+      </w:r>
+      <w:proofErr w:type="gramStart"/>
       <w:r>
         <w:rPr>
           <w:rFonts w:ascii="Courier New" w:hAnsi="Courier New" w:cs="Courier New"/>
@@ -12820,9 +13832,9 @@
           <w:szCs w:val="20"/>
           <w:lang w:val="ru-RU"/>
         </w:rPr>
-        <w:t>Завантажити</w:t>
-      </w:r>
-      <w:proofErr w:type="spellEnd"/>
+        <w:t>&lt;&lt; "</w:t>
+      </w:r>
+      <w:proofErr w:type="gramEnd"/>
       <w:r>
         <w:rPr>
           <w:rFonts w:ascii="Courier New" w:hAnsi="Courier New" w:cs="Courier New"/>
@@ -12830,7 +13842,27 @@
           <w:szCs w:val="20"/>
           <w:lang w:val="ru-RU"/>
         </w:rPr>
-        <w:t xml:space="preserve"> з файлу\</w:t>
+        <w:t xml:space="preserve">0. </w:t>
+      </w:r>
+      <w:proofErr w:type="spellStart"/>
+      <w:r>
+        <w:rPr>
+          <w:rFonts w:ascii="Courier New" w:hAnsi="Courier New" w:cs="Courier New"/>
+          <w:sz w:val="20"/>
+          <w:szCs w:val="20"/>
+          <w:lang w:val="ru-RU"/>
+        </w:rPr>
+        <w:t>Вихід</w:t>
+      </w:r>
+      <w:proofErr w:type="spellEnd"/>
+      <w:r>
+        <w:rPr>
+          <w:rFonts w:ascii="Courier New" w:hAnsi="Courier New" w:cs="Courier New"/>
+          <w:sz w:val="20"/>
+          <w:szCs w:val="20"/>
+          <w:lang w:val="ru-RU"/>
+        </w:rPr>
+        <w:t>\</w:t>
       </w:r>
       <w:r>
         <w:rPr>
@@ -12867,9 +13899,9 @@
           <w:szCs w:val="20"/>
           <w:lang w:val="ru-RU"/>
         </w:rPr>
-        <w:t xml:space="preserve">                  &lt;&lt; "4. </w:t>
-      </w:r>
-      <w:proofErr w:type="spellStart"/>
+        <w:t xml:space="preserve">                  </w:t>
+      </w:r>
+      <w:proofErr w:type="gramStart"/>
       <w:r>
         <w:rPr>
           <w:rFonts w:ascii="Courier New" w:hAnsi="Courier New" w:cs="Courier New"/>
@@ -12877,9 +13909,10 @@
           <w:szCs w:val="20"/>
           <w:lang w:val="ru-RU"/>
         </w:rPr>
-        <w:t>Зберегти</w:t>
-      </w:r>
-      <w:proofErr w:type="spellEnd"/>
+        <w:t>&lt;&lt; "</w:t>
+      </w:r>
+      <w:proofErr w:type="spellStart"/>
+      <w:proofErr w:type="gramEnd"/>
       <w:r>
         <w:rPr>
           <w:rFonts w:ascii="Courier New" w:hAnsi="Courier New" w:cs="Courier New"/>
@@ -12887,8 +13920,58 @@
           <w:szCs w:val="20"/>
           <w:lang w:val="ru-RU"/>
         </w:rPr>
-        <w:t xml:space="preserve"> у файл\</w:t>
-      </w:r>
+        <w:t>Виберіть</w:t>
+      </w:r>
+      <w:proofErr w:type="spellEnd"/>
+      <w:r>
+        <w:rPr>
+          <w:rFonts w:ascii="Courier New" w:hAnsi="Courier New" w:cs="Courier New"/>
+          <w:sz w:val="20"/>
+          <w:szCs w:val="20"/>
+          <w:lang w:val="ru-RU"/>
+        </w:rPr>
+        <w:t xml:space="preserve"> </w:t>
+      </w:r>
+      <w:proofErr w:type="spellStart"/>
+      <w:r>
+        <w:rPr>
+          <w:rFonts w:ascii="Courier New" w:hAnsi="Courier New" w:cs="Courier New"/>
+          <w:sz w:val="20"/>
+          <w:szCs w:val="20"/>
+          <w:lang w:val="ru-RU"/>
+        </w:rPr>
+        <w:t>опцію</w:t>
+      </w:r>
+      <w:proofErr w:type="spellEnd"/>
+      <w:r>
+        <w:rPr>
+          <w:rFonts w:ascii="Courier New" w:hAnsi="Courier New" w:cs="Courier New"/>
+          <w:sz w:val="20"/>
+          <w:szCs w:val="20"/>
+          <w:lang w:val="ru-RU"/>
+        </w:rPr>
+        <w:t>: ";</w:t>
+      </w:r>
+    </w:p>
+    <w:p>
+      <w:pPr>
+        <w:rPr>
+          <w:rFonts w:ascii="Courier New" w:hAnsi="Courier New" w:cs="Courier New"/>
+          <w:sz w:val="20"/>
+          <w:szCs w:val="20"/>
+          <w:lang w:val="ru-RU"/>
+        </w:rPr>
+      </w:pPr>
+      <w:r>
+        <w:rPr>
+          <w:rFonts w:ascii="Courier New" w:hAnsi="Courier New" w:cs="Courier New"/>
+          <w:sz w:val="20"/>
+          <w:szCs w:val="20"/>
+          <w:lang w:val="ru-RU"/>
+        </w:rPr>
+        <w:t xml:space="preserve">        </w:t>
+      </w:r>
+      <w:proofErr w:type="gramStart"/>
       <w:r>
         <w:rPr>
           <w:rFonts w:ascii="Courier New" w:hAnsi="Courier New" w:cs="Courier New"/>
@@ -12896,7 +13979,7 @@
           <w:szCs w:val="20"/>
           <w:lang w:val="en-US"/>
         </w:rPr>
-        <w:t>n</w:t>
+        <w:t>std</w:t>
       </w:r>
       <w:r>
         <w:rPr>
@@ -12905,18 +13988,38 @@
           <w:szCs w:val="20"/>
           <w:lang w:val="ru-RU"/>
         </w:rPr>
-        <w:t>"</w:t>
-      </w:r>
-    </w:p>
-    <w:p>
-      <w:pPr>
+        <w:t>::</w:t>
+      </w:r>
+      <w:proofErr w:type="spellStart"/>
+      <w:proofErr w:type="gramEnd"/>
+      <w:r>
+        <w:rPr>
+          <w:rFonts w:ascii="Courier New" w:hAnsi="Courier New" w:cs="Courier New"/>
+          <w:sz w:val="20"/>
+          <w:szCs w:val="20"/>
+          <w:lang w:val="en-US"/>
+        </w:rPr>
+        <w:t>cin</w:t>
+      </w:r>
+      <w:proofErr w:type="spellEnd"/>
+      <w:r>
         <w:rPr>
           <w:rFonts w:ascii="Courier New" w:hAnsi="Courier New" w:cs="Courier New"/>
           <w:sz w:val="20"/>
           <w:szCs w:val="20"/>
           <w:lang w:val="ru-RU"/>
         </w:rPr>
-      </w:pPr>
+        <w:t xml:space="preserve"> &gt;&gt; </w:t>
+      </w:r>
+      <w:r>
+        <w:rPr>
+          <w:rFonts w:ascii="Courier New" w:hAnsi="Courier New" w:cs="Courier New"/>
+          <w:sz w:val="20"/>
+          <w:szCs w:val="20"/>
+          <w:lang w:val="en-US"/>
+        </w:rPr>
+        <w:t>choice</w:t>
+      </w:r>
       <w:r>
         <w:rPr>
           <w:rFonts w:ascii="Courier New" w:hAnsi="Courier New" w:cs="Courier New"/>
@@ -12924,9 +14027,18 @@
           <w:szCs w:val="20"/>
           <w:lang w:val="ru-RU"/>
         </w:rPr>
-        <w:t xml:space="preserve">                  &lt;&lt; "5. </w:t>
-      </w:r>
-      <w:proofErr w:type="spellStart"/>
+        <w:t>;</w:t>
+      </w:r>
+    </w:p>
+    <w:p>
+      <w:pPr>
+        <w:rPr>
+          <w:rFonts w:ascii="Courier New" w:hAnsi="Courier New" w:cs="Courier New"/>
+          <w:sz w:val="20"/>
+          <w:szCs w:val="20"/>
+          <w:lang w:val="en-US"/>
+        </w:rPr>
+      </w:pPr>
       <w:r>
         <w:rPr>
           <w:rFonts w:ascii="Courier New" w:hAnsi="Courier New" w:cs="Courier New"/>
@@ -12934,38 +14046,9 @@
           <w:szCs w:val="20"/>
           <w:lang w:val="ru-RU"/>
         </w:rPr>
-        <w:t>Вивести</w:t>
-      </w:r>
-      <w:proofErr w:type="spellEnd"/>
-      <w:r>
-        <w:rPr>
-          <w:rFonts w:ascii="Courier New" w:hAnsi="Courier New" w:cs="Courier New"/>
-          <w:sz w:val="20"/>
-          <w:szCs w:val="20"/>
-          <w:lang w:val="ru-RU"/>
-        </w:rPr>
-        <w:t xml:space="preserve"> </w:t>
-      </w:r>
-      <w:proofErr w:type="spellStart"/>
-      <w:r>
-        <w:rPr>
-          <w:rFonts w:ascii="Courier New" w:hAnsi="Courier New" w:cs="Courier New"/>
-          <w:sz w:val="20"/>
-          <w:szCs w:val="20"/>
-          <w:lang w:val="ru-RU"/>
-        </w:rPr>
-        <w:t>розклад</w:t>
-      </w:r>
-      <w:proofErr w:type="spellEnd"/>
-      <w:r>
-        <w:rPr>
-          <w:rFonts w:ascii="Courier New" w:hAnsi="Courier New" w:cs="Courier New"/>
-          <w:sz w:val="20"/>
-          <w:szCs w:val="20"/>
-          <w:lang w:val="ru-RU"/>
-        </w:rPr>
-        <w:t>\</w:t>
-      </w:r>
+        <w:t xml:space="preserve">        </w:t>
+      </w:r>
+      <w:proofErr w:type="gramStart"/>
       <w:r>
         <w:rPr>
           <w:rFonts w:ascii="Courier New" w:hAnsi="Courier New" w:cs="Courier New"/>
@@ -12973,76 +14056,9 @@
           <w:szCs w:val="20"/>
           <w:lang w:val="en-US"/>
         </w:rPr>
-        <w:t>n</w:t>
-      </w:r>
-      <w:r>
-        <w:rPr>
-          <w:rFonts w:ascii="Courier New" w:hAnsi="Courier New" w:cs="Courier New"/>
-          <w:sz w:val="20"/>
-          <w:szCs w:val="20"/>
-          <w:lang w:val="ru-RU"/>
-        </w:rPr>
-        <w:t>"</w:t>
-      </w:r>
-    </w:p>
-    <w:p>
-      <w:pPr>
-        <w:rPr>
-          <w:rFonts w:ascii="Courier New" w:hAnsi="Courier New" w:cs="Courier New"/>
-          <w:sz w:val="20"/>
-          <w:szCs w:val="20"/>
-          <w:lang w:val="ru-RU"/>
-        </w:rPr>
-      </w:pPr>
-      <w:r>
-        <w:rPr>
-          <w:rFonts w:ascii="Courier New" w:hAnsi="Courier New" w:cs="Courier New"/>
-          <w:sz w:val="20"/>
-          <w:szCs w:val="20"/>
-          <w:lang w:val="ru-RU"/>
-        </w:rPr>
-        <w:t xml:space="preserve">                  &lt;&lt; "6. </w:t>
-      </w:r>
-      <w:proofErr w:type="spellStart"/>
-      <w:r>
-        <w:rPr>
-          <w:rFonts w:ascii="Courier New" w:hAnsi="Courier New" w:cs="Courier New"/>
-          <w:sz w:val="20"/>
-          <w:szCs w:val="20"/>
-          <w:lang w:val="ru-RU"/>
-        </w:rPr>
-        <w:t>Пошук</w:t>
-      </w:r>
-      <w:proofErr w:type="spellEnd"/>
-      <w:r>
-        <w:rPr>
-          <w:rFonts w:ascii="Courier New" w:hAnsi="Courier New" w:cs="Courier New"/>
-          <w:sz w:val="20"/>
-          <w:szCs w:val="20"/>
-          <w:lang w:val="ru-RU"/>
-        </w:rPr>
-        <w:t xml:space="preserve"> за </w:t>
-      </w:r>
-      <w:proofErr w:type="spellStart"/>
-      <w:r>
-        <w:rPr>
-          <w:rFonts w:ascii="Courier New" w:hAnsi="Courier New" w:cs="Courier New"/>
-          <w:sz w:val="20"/>
-          <w:szCs w:val="20"/>
-          <w:lang w:val="ru-RU"/>
-        </w:rPr>
-        <w:t>станцією</w:t>
-      </w:r>
-      <w:proofErr w:type="spellEnd"/>
-      <w:r>
-        <w:rPr>
-          <w:rFonts w:ascii="Courier New" w:hAnsi="Courier New" w:cs="Courier New"/>
-          <w:sz w:val="20"/>
-          <w:szCs w:val="20"/>
-          <w:lang w:val="ru-RU"/>
-        </w:rPr>
-        <w:t>\</w:t>
-      </w:r>
+        <w:t>std::</w:t>
+      </w:r>
+      <w:proofErr w:type="spellStart"/>
       <w:r>
         <w:rPr>
           <w:rFonts w:ascii="Courier New" w:hAnsi="Courier New" w:cs="Courier New"/>
@@ -13050,56 +14066,10 @@
           <w:szCs w:val="20"/>
           <w:lang w:val="en-US"/>
         </w:rPr>
-        <w:t>n</w:t>
-      </w:r>
-      <w:r>
-        <w:rPr>
-          <w:rFonts w:ascii="Courier New" w:hAnsi="Courier New" w:cs="Courier New"/>
-          <w:sz w:val="20"/>
-          <w:szCs w:val="20"/>
-          <w:lang w:val="ru-RU"/>
-        </w:rPr>
-        <w:t>"</w:t>
-      </w:r>
-    </w:p>
-    <w:p>
-      <w:pPr>
-        <w:rPr>
-          <w:rFonts w:ascii="Courier New" w:hAnsi="Courier New" w:cs="Courier New"/>
-          <w:sz w:val="20"/>
-          <w:szCs w:val="20"/>
-          <w:lang w:val="ru-RU"/>
-        </w:rPr>
-      </w:pPr>
-      <w:r>
-        <w:rPr>
-          <w:rFonts w:ascii="Courier New" w:hAnsi="Courier New" w:cs="Courier New"/>
-          <w:sz w:val="20"/>
-          <w:szCs w:val="20"/>
-          <w:lang w:val="ru-RU"/>
-        </w:rPr>
-        <w:t xml:space="preserve">                  &lt;&lt; "0. </w:t>
-      </w:r>
-      <w:proofErr w:type="spellStart"/>
-      <w:r>
-        <w:rPr>
-          <w:rFonts w:ascii="Courier New" w:hAnsi="Courier New" w:cs="Courier New"/>
-          <w:sz w:val="20"/>
-          <w:szCs w:val="20"/>
-          <w:lang w:val="ru-RU"/>
-        </w:rPr>
-        <w:t>Вихід</w:t>
-      </w:r>
-      <w:proofErr w:type="spellEnd"/>
-      <w:r>
-        <w:rPr>
-          <w:rFonts w:ascii="Courier New" w:hAnsi="Courier New" w:cs="Courier New"/>
-          <w:sz w:val="20"/>
-          <w:szCs w:val="20"/>
-          <w:lang w:val="ru-RU"/>
-        </w:rPr>
-        <w:t>\</w:t>
-      </w:r>
+        <w:t>cin.ignore</w:t>
+      </w:r>
+      <w:proofErr w:type="spellEnd"/>
+      <w:proofErr w:type="gramEnd"/>
       <w:r>
         <w:rPr>
           <w:rFonts w:ascii="Courier New" w:hAnsi="Courier New" w:cs="Courier New"/>
@@ -13107,16 +14077,7 @@
           <w:szCs w:val="20"/>
           <w:lang w:val="en-US"/>
         </w:rPr>
-        <w:t>n</w:t>
-      </w:r>
-      <w:r>
-        <w:rPr>
-          <w:rFonts w:ascii="Courier New" w:hAnsi="Courier New" w:cs="Courier New"/>
-          <w:sz w:val="20"/>
-          <w:szCs w:val="20"/>
-          <w:lang w:val="ru-RU"/>
-        </w:rPr>
-        <w:t>"</w:t>
+        <w:t>();</w:t>
       </w:r>
     </w:p>
     <w:p>
@@ -13128,25 +14089,16 @@
           <w:lang w:val="en-US"/>
         </w:rPr>
       </w:pPr>
-      <w:r>
-        <w:rPr>
-          <w:rFonts w:ascii="Courier New" w:hAnsi="Courier New" w:cs="Courier New"/>
-          <w:sz w:val="20"/>
-          <w:szCs w:val="20"/>
-          <w:lang w:val="ru-RU"/>
-        </w:rPr>
-        <w:t xml:space="preserve">                  </w:t>
-      </w:r>
-      <w:r>
+    </w:p>
+    <w:p>
+      <w:pPr>
         <w:rPr>
           <w:rFonts w:ascii="Courier New" w:hAnsi="Courier New" w:cs="Courier New"/>
           <w:sz w:val="20"/>
           <w:szCs w:val="20"/>
           <w:lang w:val="en-US"/>
         </w:rPr>
-        <w:t>&lt;&lt; "</w:t>
-      </w:r>
-      <w:proofErr w:type="spellStart"/>
+      </w:pPr>
       <w:r>
         <w:rPr>
           <w:rFonts w:ascii="Courier New" w:hAnsi="Courier New" w:cs="Courier New"/>
@@ -13154,19 +14106,18 @@
           <w:szCs w:val="20"/>
           <w:lang w:val="en-US"/>
         </w:rPr>
-        <w:t>Виберіть</w:t>
-      </w:r>
-      <w:proofErr w:type="spellEnd"/>
-      <w:r>
+        <w:t xml:space="preserve">        switch (choice) {</w:t>
+      </w:r>
+    </w:p>
+    <w:p>
+      <w:pPr>
         <w:rPr>
           <w:rFonts w:ascii="Courier New" w:hAnsi="Courier New" w:cs="Courier New"/>
           <w:sz w:val="20"/>
           <w:szCs w:val="20"/>
           <w:lang w:val="en-US"/>
         </w:rPr>
-        <w:t xml:space="preserve"> </w:t>
-      </w:r>
-      <w:proofErr w:type="spellStart"/>
+      </w:pPr>
       <w:r>
         <w:rPr>
           <w:rFonts w:ascii="Courier New" w:hAnsi="Courier New" w:cs="Courier New"/>
@@ -13174,9 +14125,10 @@
           <w:szCs w:val="20"/>
           <w:lang w:val="en-US"/>
         </w:rPr>
-        <w:t>опцію</w:t>
-      </w:r>
-      <w:proofErr w:type="spellEnd"/>
+        <w:t xml:space="preserve">            case 1: </w:t>
+      </w:r>
+      <w:proofErr w:type="spellStart"/>
+      <w:proofErr w:type="gramStart"/>
       <w:r>
         <w:rPr>
           <w:rFonts w:ascii="Courier New" w:hAnsi="Courier New" w:cs="Courier New"/>
@@ -13184,28 +14136,29 @@
           <w:szCs w:val="20"/>
           <w:lang w:val="en-US"/>
         </w:rPr>
-        <w:t>: ";</w:t>
-      </w:r>
-    </w:p>
-    <w:p>
-      <w:pPr>
+        <w:t>system.addRoute</w:t>
+      </w:r>
+      <w:proofErr w:type="spellEnd"/>
+      <w:proofErr w:type="gramEnd"/>
+      <w:r>
         <w:rPr>
           <w:rFonts w:ascii="Courier New" w:hAnsi="Courier New" w:cs="Courier New"/>
           <w:sz w:val="20"/>
           <w:szCs w:val="20"/>
           <w:lang w:val="en-US"/>
         </w:rPr>
-      </w:pPr>
-      <w:r>
+        <w:t>(); break;</w:t>
+      </w:r>
+    </w:p>
+    <w:p>
+      <w:pPr>
         <w:rPr>
           <w:rFonts w:ascii="Courier New" w:hAnsi="Courier New" w:cs="Courier New"/>
           <w:sz w:val="20"/>
           <w:szCs w:val="20"/>
           <w:lang w:val="en-US"/>
         </w:rPr>
-        <w:t xml:space="preserve">        std::</w:t>
-      </w:r>
-      <w:proofErr w:type="spellStart"/>
+      </w:pPr>
       <w:r>
         <w:rPr>
           <w:rFonts w:ascii="Courier New" w:hAnsi="Courier New" w:cs="Courier New"/>
@@ -13213,9 +14166,10 @@
           <w:szCs w:val="20"/>
           <w:lang w:val="en-US"/>
         </w:rPr>
-        <w:t>cin</w:t>
-      </w:r>
-      <w:proofErr w:type="spellEnd"/>
+        <w:t xml:space="preserve">            case 2: </w:t>
+      </w:r>
+      <w:proofErr w:type="spellStart"/>
+      <w:proofErr w:type="gramStart"/>
       <w:r>
         <w:rPr>
           <w:rFonts w:ascii="Courier New" w:hAnsi="Courier New" w:cs="Courier New"/>
@@ -13223,28 +14177,29 @@
           <w:szCs w:val="20"/>
           <w:lang w:val="en-US"/>
         </w:rPr>
-        <w:t xml:space="preserve"> &gt;&gt; choice;</w:t>
-      </w:r>
-    </w:p>
-    <w:p>
-      <w:pPr>
+        <w:t>system.removeRoute</w:t>
+      </w:r>
+      <w:proofErr w:type="spellEnd"/>
+      <w:proofErr w:type="gramEnd"/>
+      <w:r>
         <w:rPr>
           <w:rFonts w:ascii="Courier New" w:hAnsi="Courier New" w:cs="Courier New"/>
           <w:sz w:val="20"/>
           <w:szCs w:val="20"/>
           <w:lang w:val="en-US"/>
         </w:rPr>
-      </w:pPr>
-      <w:r>
+        <w:t>(); break;</w:t>
+      </w:r>
+    </w:p>
+    <w:p>
+      <w:pPr>
         <w:rPr>
           <w:rFonts w:ascii="Courier New" w:hAnsi="Courier New" w:cs="Courier New"/>
           <w:sz w:val="20"/>
           <w:szCs w:val="20"/>
           <w:lang w:val="en-US"/>
         </w:rPr>
-        <w:t xml:space="preserve">        std::</w:t>
-      </w:r>
-      <w:proofErr w:type="spellStart"/>
+      </w:pPr>
       <w:r>
         <w:rPr>
           <w:rFonts w:ascii="Courier New" w:hAnsi="Courier New" w:cs="Courier New"/>
@@ -13252,9 +14207,10 @@
           <w:szCs w:val="20"/>
           <w:lang w:val="en-US"/>
         </w:rPr>
-        <w:t>cin.ignore</w:t>
-      </w:r>
-      <w:proofErr w:type="spellEnd"/>
+        <w:t xml:space="preserve">            case 3: </w:t>
+      </w:r>
+      <w:proofErr w:type="spellStart"/>
+      <w:proofErr w:type="gramStart"/>
       <w:r>
         <w:rPr>
           <w:rFonts w:ascii="Courier New" w:hAnsi="Courier New" w:cs="Courier New"/>
@@ -13262,18 +14218,19 @@
           <w:szCs w:val="20"/>
           <w:lang w:val="en-US"/>
         </w:rPr>
-        <w:t>();</w:t>
-      </w:r>
-    </w:p>
-    <w:p>
-      <w:pPr>
+        <w:t>system.loadFromFile</w:t>
+      </w:r>
+      <w:proofErr w:type="spellEnd"/>
+      <w:proofErr w:type="gramEnd"/>
+      <w:r>
         <w:rPr>
           <w:rFonts w:ascii="Courier New" w:hAnsi="Courier New" w:cs="Courier New"/>
           <w:sz w:val="20"/>
           <w:szCs w:val="20"/>
           <w:lang w:val="en-US"/>
         </w:rPr>
-      </w:pPr>
+        <w:t>(); break;</w:t>
+      </w:r>
     </w:p>
     <w:p>
       <w:pPr>
@@ -13291,18 +14248,21 @@
           <w:szCs w:val="20"/>
           <w:lang w:val="en-US"/>
         </w:rPr>
-        <w:t xml:space="preserve">        switch (choice) {</w:t>
-      </w:r>
-    </w:p>
-    <w:p>
-      <w:pPr>
+        <w:t xml:space="preserve">            case 4: </w:t>
+      </w:r>
+      <w:proofErr w:type="spellStart"/>
+      <w:proofErr w:type="gramStart"/>
+      <w:r>
         <w:rPr>
           <w:rFonts w:ascii="Courier New" w:hAnsi="Courier New" w:cs="Courier New"/>
           <w:sz w:val="20"/>
           <w:szCs w:val="20"/>
           <w:lang w:val="en-US"/>
         </w:rPr>
-      </w:pPr>
+        <w:t>system.saveToFile</w:t>
+      </w:r>
+      <w:proofErr w:type="spellEnd"/>
+      <w:proofErr w:type="gramEnd"/>
       <w:r>
         <w:rPr>
           <w:rFonts w:ascii="Courier New" w:hAnsi="Courier New" w:cs="Courier New"/>
@@ -13310,19 +14270,18 @@
           <w:szCs w:val="20"/>
           <w:lang w:val="en-US"/>
         </w:rPr>
-        <w:t xml:space="preserve">            case 1: </w:t>
-      </w:r>
-      <w:proofErr w:type="spellStart"/>
-      <w:r>
+        <w:t>(); break;</w:t>
+      </w:r>
+    </w:p>
+    <w:p>
+      <w:pPr>
         <w:rPr>
           <w:rFonts w:ascii="Courier New" w:hAnsi="Courier New" w:cs="Courier New"/>
           <w:sz w:val="20"/>
           <w:szCs w:val="20"/>
           <w:lang w:val="en-US"/>
         </w:rPr>
-        <w:t>system.addRoute</w:t>
-      </w:r>
-      <w:proofErr w:type="spellEnd"/>
+      </w:pPr>
       <w:r>
         <w:rPr>
           <w:rFonts w:ascii="Courier New" w:hAnsi="Courier New" w:cs="Courier New"/>
@@ -13330,6 +14289,28 @@
           <w:szCs w:val="20"/>
           <w:lang w:val="en-US"/>
         </w:rPr>
+        <w:t xml:space="preserve">            case 5: </w:t>
+      </w:r>
+      <w:proofErr w:type="spellStart"/>
+      <w:proofErr w:type="gramStart"/>
+      <w:r>
+        <w:rPr>
+          <w:rFonts w:ascii="Courier New" w:hAnsi="Courier New" w:cs="Courier New"/>
+          <w:sz w:val="20"/>
+          <w:szCs w:val="20"/>
+          <w:lang w:val="en-US"/>
+        </w:rPr>
+        <w:t>system.printSchedule</w:t>
+      </w:r>
+      <w:proofErr w:type="spellEnd"/>
+      <w:proofErr w:type="gramEnd"/>
+      <w:r>
+        <w:rPr>
+          <w:rFonts w:ascii="Courier New" w:hAnsi="Courier New" w:cs="Courier New"/>
+          <w:sz w:val="20"/>
+          <w:szCs w:val="20"/>
+          <w:lang w:val="en-US"/>
+        </w:rPr>
         <w:t>(); break;</w:t>
       </w:r>
     </w:p>
@@ -13349,9 +14330,10 @@
           <w:szCs w:val="20"/>
           <w:lang w:val="en-US"/>
         </w:rPr>
-        <w:t xml:space="preserve">            case 2: </w:t>
-      </w:r>
-      <w:proofErr w:type="spellStart"/>
+        <w:t xml:space="preserve">            case 6: </w:t>
+      </w:r>
+      <w:proofErr w:type="spellStart"/>
+      <w:proofErr w:type="gramStart"/>
       <w:r>
         <w:rPr>
           <w:rFonts w:ascii="Courier New" w:hAnsi="Courier New" w:cs="Courier New"/>
@@ -13359,9 +14341,10 @@
           <w:szCs w:val="20"/>
           <w:lang w:val="en-US"/>
         </w:rPr>
-        <w:t>system.removeRoute</w:t>
-      </w:r>
-      <w:proofErr w:type="spellEnd"/>
+        <w:t>system.searchByStation</w:t>
+      </w:r>
+      <w:proofErr w:type="spellEnd"/>
+      <w:proofErr w:type="gramEnd"/>
       <w:r>
         <w:rPr>
           <w:rFonts w:ascii="Courier New" w:hAnsi="Courier New" w:cs="Courier New"/>
@@ -13388,38 +14371,38 @@
           <w:szCs w:val="20"/>
           <w:lang w:val="en-US"/>
         </w:rPr>
-        <w:t xml:space="preserve">            case 3: </w:t>
-      </w:r>
-      <w:proofErr w:type="spellStart"/>
-      <w:r>
+        <w:t xml:space="preserve">        }</w:t>
+      </w:r>
+    </w:p>
+    <w:p>
+      <w:pPr>
         <w:rPr>
           <w:rFonts w:ascii="Courier New" w:hAnsi="Courier New" w:cs="Courier New"/>
           <w:sz w:val="20"/>
           <w:szCs w:val="20"/>
           <w:lang w:val="en-US"/>
         </w:rPr>
-        <w:t>system.loadFromFile</w:t>
-      </w:r>
-      <w:proofErr w:type="spellEnd"/>
-      <w:r>
+      </w:pPr>
+    </w:p>
+    <w:p>
+      <w:pPr>
         <w:rPr>
           <w:rFonts w:ascii="Courier New" w:hAnsi="Courier New" w:cs="Courier New"/>
           <w:sz w:val="20"/>
           <w:szCs w:val="20"/>
           <w:lang w:val="en-US"/>
         </w:rPr>
-        <w:t>(); break;</w:t>
-      </w:r>
-    </w:p>
-    <w:p>
-      <w:pPr>
+      </w:pPr>
+      <w:r>
         <w:rPr>
           <w:rFonts w:ascii="Courier New" w:hAnsi="Courier New" w:cs="Courier New"/>
           <w:sz w:val="20"/>
           <w:szCs w:val="20"/>
           <w:lang w:val="en-US"/>
         </w:rPr>
-      </w:pPr>
+        <w:t xml:space="preserve">    } while (</w:t>
+      </w:r>
+      <w:proofErr w:type="gramStart"/>
       <w:r>
         <w:rPr>
           <w:rFonts w:ascii="Courier New" w:hAnsi="Courier New" w:cs="Courier New"/>
@@ -13427,9 +14410,9 @@
           <w:szCs w:val="20"/>
           <w:lang w:val="en-US"/>
         </w:rPr>
-        <w:t xml:space="preserve">            case 4: </w:t>
-      </w:r>
-      <w:proofErr w:type="spellStart"/>
+        <w:t>choice !</w:t>
+      </w:r>
+      <w:proofErr w:type="gramEnd"/>
       <w:r>
         <w:rPr>
           <w:rFonts w:ascii="Courier New" w:hAnsi="Courier New" w:cs="Courier New"/>
@@ -13437,143 +14420,7 @@
           <w:szCs w:val="20"/>
           <w:lang w:val="en-US"/>
         </w:rPr>
-        <w:t>system.saveToFile</w:t>
-      </w:r>
-      <w:proofErr w:type="spellEnd"/>
-      <w:r>
-        <w:rPr>
-          <w:rFonts w:ascii="Courier New" w:hAnsi="Courier New" w:cs="Courier New"/>
-          <w:sz w:val="20"/>
-          <w:szCs w:val="20"/>
-          <w:lang w:val="en-US"/>
-        </w:rPr>
-        <w:t>(); break;</w:t>
-      </w:r>
-    </w:p>
-    <w:p>
-      <w:pPr>
-        <w:rPr>
-          <w:rFonts w:ascii="Courier New" w:hAnsi="Courier New" w:cs="Courier New"/>
-          <w:sz w:val="20"/>
-          <w:szCs w:val="20"/>
-          <w:lang w:val="en-US"/>
-        </w:rPr>
-      </w:pPr>
-      <w:r>
-        <w:rPr>
-          <w:rFonts w:ascii="Courier New" w:hAnsi="Courier New" w:cs="Courier New"/>
-          <w:sz w:val="20"/>
-          <w:szCs w:val="20"/>
-          <w:lang w:val="en-US"/>
-        </w:rPr>
-        <w:t xml:space="preserve">            case 5: </w:t>
-      </w:r>
-      <w:proofErr w:type="spellStart"/>
-      <w:r>
-        <w:rPr>
-          <w:rFonts w:ascii="Courier New" w:hAnsi="Courier New" w:cs="Courier New"/>
-          <w:sz w:val="20"/>
-          <w:szCs w:val="20"/>
-          <w:lang w:val="en-US"/>
-        </w:rPr>
-        <w:t>system.printSchedule</w:t>
-      </w:r>
-      <w:proofErr w:type="spellEnd"/>
-      <w:r>
-        <w:rPr>
-          <w:rFonts w:ascii="Courier New" w:hAnsi="Courier New" w:cs="Courier New"/>
-          <w:sz w:val="20"/>
-          <w:szCs w:val="20"/>
-          <w:lang w:val="en-US"/>
-        </w:rPr>
-        <w:t>(); break;</w:t>
-      </w:r>
-    </w:p>
-    <w:p>
-      <w:pPr>
-        <w:rPr>
-          <w:rFonts w:ascii="Courier New" w:hAnsi="Courier New" w:cs="Courier New"/>
-          <w:sz w:val="20"/>
-          <w:szCs w:val="20"/>
-          <w:lang w:val="en-US"/>
-        </w:rPr>
-      </w:pPr>
-      <w:r>
-        <w:rPr>
-          <w:rFonts w:ascii="Courier New" w:hAnsi="Courier New" w:cs="Courier New"/>
-          <w:sz w:val="20"/>
-          <w:szCs w:val="20"/>
-          <w:lang w:val="en-US"/>
-        </w:rPr>
-        <w:t xml:space="preserve">            case 6: </w:t>
-      </w:r>
-      <w:proofErr w:type="spellStart"/>
-      <w:r>
-        <w:rPr>
-          <w:rFonts w:ascii="Courier New" w:hAnsi="Courier New" w:cs="Courier New"/>
-          <w:sz w:val="20"/>
-          <w:szCs w:val="20"/>
-          <w:lang w:val="en-US"/>
-        </w:rPr>
-        <w:t>system.searchByStation</w:t>
-      </w:r>
-      <w:proofErr w:type="spellEnd"/>
-      <w:r>
-        <w:rPr>
-          <w:rFonts w:ascii="Courier New" w:hAnsi="Courier New" w:cs="Courier New"/>
-          <w:sz w:val="20"/>
-          <w:szCs w:val="20"/>
-          <w:lang w:val="en-US"/>
-        </w:rPr>
-        <w:t>(); break;</w:t>
-      </w:r>
-    </w:p>
-    <w:p>
-      <w:pPr>
-        <w:rPr>
-          <w:rFonts w:ascii="Courier New" w:hAnsi="Courier New" w:cs="Courier New"/>
-          <w:sz w:val="20"/>
-          <w:szCs w:val="20"/>
-          <w:lang w:val="en-US"/>
-        </w:rPr>
-      </w:pPr>
-      <w:r>
-        <w:rPr>
-          <w:rFonts w:ascii="Courier New" w:hAnsi="Courier New" w:cs="Courier New"/>
-          <w:sz w:val="20"/>
-          <w:szCs w:val="20"/>
-          <w:lang w:val="en-US"/>
-        </w:rPr>
-        <w:t xml:space="preserve">        }</w:t>
-      </w:r>
-    </w:p>
-    <w:p>
-      <w:pPr>
-        <w:rPr>
-          <w:rFonts w:ascii="Courier New" w:hAnsi="Courier New" w:cs="Courier New"/>
-          <w:sz w:val="20"/>
-          <w:szCs w:val="20"/>
-          <w:lang w:val="en-US"/>
-        </w:rPr>
-      </w:pPr>
-    </w:p>
-    <w:p>
-      <w:pPr>
-        <w:rPr>
-          <w:rFonts w:ascii="Courier New" w:hAnsi="Courier New" w:cs="Courier New"/>
-          <w:sz w:val="20"/>
-          <w:szCs w:val="20"/>
-          <w:lang w:val="en-US"/>
-        </w:rPr>
-      </w:pPr>
-      <w:r>
-        <w:rPr>
-          <w:rFonts w:ascii="Courier New" w:hAnsi="Courier New" w:cs="Courier New"/>
-          <w:sz w:val="20"/>
-          <w:szCs w:val="20"/>
-          <w:lang w:val="en-US"/>
-        </w:rPr>
-        <w:t xml:space="preserve">    } while (choice != 0);</w:t>
+        <w:t>= 0);</w:t>
       </w:r>
     </w:p>
     <w:p>
@@ -17403,25 +18250,7 @@
           <w:sz w:val="20"/>
           <w:szCs w:val="20"/>
         </w:rPr>
-        <w:t xml:space="preserve"> (!</w:t>
-      </w:r>
-      <w:proofErr w:type="spellStart"/>
-      <w:r>
-        <w:rPr>
-          <w:rFonts w:ascii="Courier New" w:hAnsi="Courier New" w:cs="Courier New"/>
-          <w:sz w:val="20"/>
-          <w:szCs w:val="20"/>
-        </w:rPr>
-        <w:t>fin</w:t>
-      </w:r>
-      <w:proofErr w:type="spellEnd"/>
-      <w:r>
-        <w:rPr>
-          <w:rFonts w:ascii="Courier New" w:hAnsi="Courier New" w:cs="Courier New"/>
-          <w:sz w:val="20"/>
-          <w:szCs w:val="20"/>
-        </w:rPr>
-        <w:t>) {</w:t>
+        <w:t xml:space="preserve"> (!fin) {</w:t>
       </w:r>
     </w:p>
     <w:p>
@@ -25662,34 +26491,36 @@
     </w:p>
     <w:p>
       <w:pPr>
-        <w:spacing w:line="360" w:lineRule="auto"/>
-        <w:ind w:firstLine="709"/>
-        <w:jc w:val="both"/>
-        <w:rPr>
-          <w:sz w:val="28"/>
-          <w:szCs w:val="28"/>
-          <w:lang w:val="ru-UA"/>
-        </w:rPr>
-      </w:pPr>
-      <w:proofErr w:type="spellStart"/>
-      <w:r>
-        <w:rPr>
-          <w:sz w:val="28"/>
-          <w:szCs w:val="28"/>
-          <w:lang w:val="ru-UA"/>
+        <w:spacing w:before="100" w:beforeAutospacing="1" w:after="100" w:afterAutospacing="1"/>
+        <w:outlineLvl w:val="2"/>
+        <w:rPr>
+          <w:sz w:val="28"/>
+          <w:szCs w:val="28"/>
+          <w:lang w:eastAsia="ru-RU"/>
+        </w:rPr>
+      </w:pPr>
+      <w:r>
+        <w:rPr>
+          <w:sz w:val="28"/>
+          <w:szCs w:val="28"/>
+          <w:lang w:eastAsia="ru-RU"/>
         </w:rPr>
         <w:lastRenderedPageBreak/>
-        <w:t>Аргументи</w:t>
-      </w:r>
-      <w:proofErr w:type="spellEnd"/>
-      <w:r>
-        <w:rPr>
-          <w:sz w:val="28"/>
-          <w:szCs w:val="28"/>
-          <w:lang w:val="ru-UA"/>
-        </w:rPr>
-        <w:t>:</w:t>
-      </w:r>
+        <w:t>Аргументи на користь досягнення мети ЛР11</w:t>
+      </w:r>
+    </w:p>
+    <w:p>
+      <w:pPr>
+        <w:spacing w:before="100" w:beforeAutospacing="1" w:after="100" w:afterAutospacing="1"/>
+        <w:outlineLvl w:val="2"/>
+        <w:rPr>
+          <w:b/>
+          <w:bCs/>
+          <w:sz w:val="28"/>
+          <w:szCs w:val="28"/>
+          <w:lang w:eastAsia="ru-RU"/>
+        </w:rPr>
+      </w:pPr>
     </w:p>
     <w:p>
       <w:pPr>
@@ -27937,6 +28768,7 @@
           <w:szCs w:val="28"/>
           <w:lang w:val="ru-UA"/>
         </w:rPr>
+        <w:lastRenderedPageBreak/>
         <w:t>Навчився</w:t>
       </w:r>
       <w:proofErr w:type="spellEnd"/>
@@ -28007,7 +28839,6 @@
           <w:szCs w:val="28"/>
           <w:lang w:val="ru-UA"/>
         </w:rPr>
-        <w:lastRenderedPageBreak/>
         <w:t>Навчився</w:t>
       </w:r>
       <w:proofErr w:type="spellEnd"/>
@@ -30715,6 +31546,7 @@
           <w:szCs w:val="28"/>
           <w:lang w:val="ru-UA"/>
         </w:rPr>
+        <w:lastRenderedPageBreak/>
         <w:t xml:space="preserve">Легко </w:t>
       </w:r>
       <w:proofErr w:type="spellStart"/>
@@ -30848,7 +31680,6 @@
           <w:szCs w:val="28"/>
           <w:lang w:val="ru-UA"/>
         </w:rPr>
-        <w:lastRenderedPageBreak/>
         <w:t>Здобув</w:t>
       </w:r>
       <w:proofErr w:type="spellEnd"/>
@@ -31370,7 +32201,25 @@
           <w:szCs w:val="28"/>
           <w:lang w:val="ru-UA"/>
         </w:rPr>
-        <w:t xml:space="preserve"> для файлу з </w:t>
+        <w:t xml:space="preserve"> </w:t>
+      </w:r>
+      <w:proofErr w:type="gramStart"/>
+      <w:r>
+        <w:rPr>
+          <w:sz w:val="28"/>
+          <w:szCs w:val="28"/>
+          <w:lang w:val="ru-UA"/>
+        </w:rPr>
+        <w:t>для файлу</w:t>
+      </w:r>
+      <w:proofErr w:type="gramEnd"/>
+      <w:r>
+        <w:rPr>
+          <w:sz w:val="28"/>
+          <w:szCs w:val="28"/>
+          <w:lang w:val="ru-UA"/>
+        </w:rPr>
+        <w:t xml:space="preserve"> з </w:t>
       </w:r>
       <w:proofErr w:type="spellStart"/>
       <w:r>
@@ -34593,6 +35442,7 @@
   <w:style w:type="character" w:default="1" w:styleId="a0">
     <w:name w:val="Default Paragraph Font"/>
     <w:uiPriority w:val="1"/>
+    <w:semiHidden/>
     <w:unhideWhenUsed/>
   </w:style>
   <w:style w:type="table" w:default="1" w:styleId="a1">

</xml_diff>